<commit_message>
Caso de teste agora passa.
Fazer o caso de teste passar no teste o mais rápido possível
</commit_message>
<xml_diff>
--- a/TP TDD/DOCUMENTOS/ORIENTAÇÕES PARA DESENVOLVIMENTO.docx
+++ b/TP TDD/DOCUMENTOS/ORIENTAÇÕES PARA DESENVOLVIMENTO.docx
@@ -214,6 +214,55 @@
                     <a:xfrm>
                       <a:off x="0" y="0"/>
                       <a:ext cx="5400040" cy="3267710"/>
+                    </a:xfrm>
+                    <a:prstGeom prst="rect">
+                      <a:avLst/>
+                    </a:prstGeom>
+                  </pic:spPr>
+                </pic:pic>
+              </a:graphicData>
+            </a:graphic>
+          </wp:inline>
+        </w:drawing>
+      </w:r>
+    </w:p>
+    <w:p>
+      <w:r>
+        <w:t>Passo 3 – Fazer o caso de teste passar no teste o mais rápido possível</w:t>
+      </w:r>
+    </w:p>
+    <w:p/>
+    <w:p>
+      <w:r>
+        <w:rPr>
+          <w:noProof/>
+          <w:lang w:eastAsia="pt-BR"/>
+        </w:rPr>
+        <w:drawing>
+          <wp:inline distT="0" distB="0" distL="0" distR="0" wp14:anchorId="4E7CE7B5" wp14:editId="5AEA75D0">
+            <wp:extent cx="5400040" cy="2550795"/>
+            <wp:effectExtent l="0" t="0" r="0" b="1905"/>
+            <wp:docPr id="3" name="Imagem 3"/>
+            <wp:cNvGraphicFramePr>
+              <a:graphicFrameLocks xmlns:a="http://schemas.openxmlformats.org/drawingml/2006/main" noChangeAspect="1"/>
+            </wp:cNvGraphicFramePr>
+            <a:graphic xmlns:a="http://schemas.openxmlformats.org/drawingml/2006/main">
+              <a:graphicData uri="http://schemas.openxmlformats.org/drawingml/2006/picture">
+                <pic:pic xmlns:pic="http://schemas.openxmlformats.org/drawingml/2006/picture">
+                  <pic:nvPicPr>
+                    <pic:cNvPr id="1" name=""/>
+                    <pic:cNvPicPr/>
+                  </pic:nvPicPr>
+                  <pic:blipFill>
+                    <a:blip r:embed="rId9"/>
+                    <a:stretch>
+                      <a:fillRect/>
+                    </a:stretch>
+                  </pic:blipFill>
+                  <pic:spPr>
+                    <a:xfrm>
+                      <a:off x="0" y="0"/>
+                      <a:ext cx="5400040" cy="2550795"/>
                     </a:xfrm>
                     <a:prstGeom prst="rect">
                       <a:avLst/>

</xml_diff>

<commit_message>
Criação 2 Novos Casos de Teste
Criação de 2 novos casos de teste para verificar se o cupom é válido
(tamnho = 10)
O caso de teste apresenta 2 erros.
</commit_message>
<xml_diff>
--- a/TP TDD/DOCUMENTOS/ORIENTAÇÕES PARA DESENVOLVIMENTO.docx
+++ b/TP TDD/DOCUMENTOS/ORIENTAÇÕES PARA DESENVOLVIMENTO.docx
@@ -274,8 +274,95 @@
           </wp:inline>
         </w:drawing>
       </w:r>
+    </w:p>
+    <w:p>
+      <w:pPr>
+        <w:tabs>
+          <w:tab w:val="left" w:pos="1080"/>
+        </w:tabs>
+      </w:pPr>
+      <w:r>
+        <w:tab/>
+      </w:r>
+    </w:p>
+    <w:p>
+      <w:pPr>
+        <w:tabs>
+          <w:tab w:val="left" w:pos="1080"/>
+        </w:tabs>
+      </w:pPr>
       <w:bookmarkStart w:id="0" w:name="_GoBack"/>
-      <w:bookmarkEnd w:id="0"/>
+      <w:r>
+        <w:t>Criação de 2 novos casos de teste para verificar se o cupom é válido (</w:t>
+      </w:r>
+      <w:proofErr w:type="spellStart"/>
+      <w:r>
+        <w:t>tamnho</w:t>
+      </w:r>
+      <w:proofErr w:type="spellEnd"/>
+      <w:r>
+        <w:t xml:space="preserve"> = 10)</w:t>
+      </w:r>
+    </w:p>
+    <w:p>
+      <w:pPr>
+        <w:tabs>
+          <w:tab w:val="left" w:pos="1080"/>
+        </w:tabs>
+      </w:pPr>
+      <w:r>
+        <w:t>O caso de teste apresenta 2 erros.</w:t>
+      </w:r>
+    </w:p>
+    <w:bookmarkEnd w:id="0"/>
+    <w:p>
+      <w:pPr>
+        <w:tabs>
+          <w:tab w:val="left" w:pos="1080"/>
+        </w:tabs>
+      </w:pPr>
+      <w:r>
+        <w:rPr>
+          <w:noProof/>
+          <w:lang w:eastAsia="pt-BR"/>
+        </w:rPr>
+        <w:lastRenderedPageBreak/>
+        <w:drawing>
+          <wp:inline distT="0" distB="0" distL="0" distR="0" wp14:anchorId="60F43340" wp14:editId="6B3E0325">
+            <wp:extent cx="5400040" cy="2448560"/>
+            <wp:effectExtent l="0" t="0" r="0" b="8890"/>
+            <wp:docPr id="4" name="Imagem 4"/>
+            <wp:cNvGraphicFramePr>
+              <a:graphicFrameLocks xmlns:a="http://schemas.openxmlformats.org/drawingml/2006/main" noChangeAspect="1"/>
+            </wp:cNvGraphicFramePr>
+            <a:graphic xmlns:a="http://schemas.openxmlformats.org/drawingml/2006/main">
+              <a:graphicData uri="http://schemas.openxmlformats.org/drawingml/2006/picture">
+                <pic:pic xmlns:pic="http://schemas.openxmlformats.org/drawingml/2006/picture">
+                  <pic:nvPicPr>
+                    <pic:cNvPr id="1" name=""/>
+                    <pic:cNvPicPr/>
+                  </pic:nvPicPr>
+                  <pic:blipFill>
+                    <a:blip r:embed="rId10"/>
+                    <a:stretch>
+                      <a:fillRect/>
+                    </a:stretch>
+                  </pic:blipFill>
+                  <pic:spPr>
+                    <a:xfrm>
+                      <a:off x="0" y="0"/>
+                      <a:ext cx="5400040" cy="2448560"/>
+                    </a:xfrm>
+                    <a:prstGeom prst="rect">
+                      <a:avLst/>
+                    </a:prstGeom>
+                  </pic:spPr>
+                </pic:pic>
+              </a:graphicData>
+            </a:graphic>
+          </wp:inline>
+        </w:drawing>
+      </w:r>
     </w:p>
     <w:sectPr>
       <w:pgSz w:w="11906" w:h="16838"/>

</xml_diff>

<commit_message>
Casp de teste Verifica se o cupom é numero
Criação de um novo caso de teste para verificar se o cupom é número:
caso de teste não passa
</commit_message>
<xml_diff>
--- a/TP TDD/DOCUMENTOS/ORIENTAÇÕES PARA DESENVOLVIMENTO.docx
+++ b/TP TDD/DOCUMENTOS/ORIENTAÇÕES PARA DESENVOLVIMENTO.docx
@@ -418,8 +418,74 @@
           </wp:inline>
         </w:drawing>
       </w:r>
+    </w:p>
+    <w:p/>
+    <w:p>
+      <w:pPr>
+        <w:tabs>
+          <w:tab w:val="left" w:pos="1140"/>
+        </w:tabs>
+      </w:pPr>
+      <w:r>
+        <w:t>Criação de um novo caso de teste para verificar se o cupom é númer</w:t>
+      </w:r>
       <w:bookmarkStart w:id="0" w:name="_GoBack"/>
       <w:bookmarkEnd w:id="0"/>
+      <w:r>
+        <w:t>o</w:t>
+      </w:r>
+      <w:r>
+        <w:t>: caso de teste não passa</w:t>
+      </w:r>
+    </w:p>
+    <w:p>
+      <w:pPr>
+        <w:tabs>
+          <w:tab w:val="left" w:pos="1140"/>
+        </w:tabs>
+      </w:pPr>
+      <w:r>
+        <w:rPr>
+          <w:noProof/>
+          <w:lang w:eastAsia="pt-BR"/>
+        </w:rPr>
+        <w:lastRenderedPageBreak/>
+        <w:drawing>
+          <wp:inline distT="0" distB="0" distL="0" distR="0" wp14:anchorId="4211B182" wp14:editId="3B7BA601">
+            <wp:extent cx="5400040" cy="3031490"/>
+            <wp:effectExtent l="0" t="0" r="0" b="0"/>
+            <wp:docPr id="6" name="Imagem 6"/>
+            <wp:cNvGraphicFramePr>
+              <a:graphicFrameLocks xmlns:a="http://schemas.openxmlformats.org/drawingml/2006/main" noChangeAspect="1"/>
+            </wp:cNvGraphicFramePr>
+            <a:graphic xmlns:a="http://schemas.openxmlformats.org/drawingml/2006/main">
+              <a:graphicData uri="http://schemas.openxmlformats.org/drawingml/2006/picture">
+                <pic:pic xmlns:pic="http://schemas.openxmlformats.org/drawingml/2006/picture">
+                  <pic:nvPicPr>
+                    <pic:cNvPr id="1" name=""/>
+                    <pic:cNvPicPr/>
+                  </pic:nvPicPr>
+                  <pic:blipFill>
+                    <a:blip r:embed="rId12"/>
+                    <a:stretch>
+                      <a:fillRect/>
+                    </a:stretch>
+                  </pic:blipFill>
+                  <pic:spPr>
+                    <a:xfrm>
+                      <a:off x="0" y="0"/>
+                      <a:ext cx="5400040" cy="3031490"/>
+                    </a:xfrm>
+                    <a:prstGeom prst="rect">
+                      <a:avLst/>
+                    </a:prstGeom>
+                  </pic:spPr>
+                </pic:pic>
+              </a:graphicData>
+            </a:graphic>
+          </wp:inline>
+        </w:drawing>
+      </w:r>
     </w:p>
     <w:sectPr>
       <w:pgSz w:w="11906" w:h="16838"/>

</xml_diff>

<commit_message>
Verifica se cupom é numérico
Alteraca função is valido para verificar se cumpo é numero
</commit_message>
<xml_diff>
--- a/TP TDD/DOCUMENTOS/ORIENTAÇÕES PARA DESENVOLVIMENTO.docx
+++ b/TP TDD/DOCUMENTOS/ORIENTAÇÕES PARA DESENVOLVIMENTO.docx
@@ -426,13 +426,79 @@
           <w:tab w:val="left" w:pos="1140"/>
         </w:tabs>
       </w:pPr>
-      <w:r>
-        <w:t>Criação de um novo caso de teste para verificar se o cupom é númer</w:t>
-      </w:r>
-      <w:bookmarkStart w:id="0" w:name="_GoBack"/>
-      <w:bookmarkEnd w:id="0"/>
-      <w:r>
-        <w:t>o</w:t>
+    </w:p>
+    <w:p>
+      <w:pPr>
+        <w:tabs>
+          <w:tab w:val="left" w:pos="1140"/>
+        </w:tabs>
+      </w:pPr>
+    </w:p>
+    <w:p>
+      <w:pPr>
+        <w:tabs>
+          <w:tab w:val="left" w:pos="1140"/>
+        </w:tabs>
+      </w:pPr>
+    </w:p>
+    <w:p>
+      <w:pPr>
+        <w:tabs>
+          <w:tab w:val="left" w:pos="1140"/>
+        </w:tabs>
+      </w:pPr>
+    </w:p>
+    <w:p>
+      <w:pPr>
+        <w:tabs>
+          <w:tab w:val="left" w:pos="1140"/>
+        </w:tabs>
+      </w:pPr>
+    </w:p>
+    <w:p>
+      <w:pPr>
+        <w:tabs>
+          <w:tab w:val="left" w:pos="1140"/>
+        </w:tabs>
+      </w:pPr>
+    </w:p>
+    <w:p>
+      <w:pPr>
+        <w:tabs>
+          <w:tab w:val="left" w:pos="1140"/>
+        </w:tabs>
+      </w:pPr>
+    </w:p>
+    <w:p>
+      <w:pPr>
+        <w:tabs>
+          <w:tab w:val="left" w:pos="1140"/>
+        </w:tabs>
+      </w:pPr>
+    </w:p>
+    <w:p>
+      <w:pPr>
+        <w:tabs>
+          <w:tab w:val="left" w:pos="1140"/>
+        </w:tabs>
+      </w:pPr>
+    </w:p>
+    <w:p>
+      <w:pPr>
+        <w:tabs>
+          <w:tab w:val="left" w:pos="1140"/>
+        </w:tabs>
+      </w:pPr>
+    </w:p>
+    <w:p>
+      <w:pPr>
+        <w:tabs>
+          <w:tab w:val="left" w:pos="1140"/>
+        </w:tabs>
+      </w:pPr>
+      <w:r>
+        <w:lastRenderedPageBreak/>
+        <w:t>Criação de um novo caso de teste para verificar se o cupom é número</w:t>
       </w:r>
       <w:r>
         <w:t>: caso de teste não passa</w:t>
@@ -449,7 +515,6 @@
           <w:noProof/>
           <w:lang w:eastAsia="pt-BR"/>
         </w:rPr>
-        <w:lastRenderedPageBreak/>
         <w:drawing>
           <wp:inline distT="0" distB="0" distL="0" distR="0" wp14:anchorId="4211B182" wp14:editId="3B7BA601">
             <wp:extent cx="5400040" cy="3031490"/>
@@ -486,6 +551,79 @@
           </wp:inline>
         </w:drawing>
       </w:r>
+    </w:p>
+    <w:p>
+      <w:pPr>
+        <w:tabs>
+          <w:tab w:val="left" w:pos="1140"/>
+        </w:tabs>
+      </w:pPr>
+      <w:r>
+        <w:t xml:space="preserve">Alterada a função </w:t>
+      </w:r>
+      <w:proofErr w:type="spellStart"/>
+      <w:proofErr w:type="gramStart"/>
+      <w:r>
+        <w:t>isValido</w:t>
+      </w:r>
+      <w:proofErr w:type="spellEnd"/>
+      <w:r>
+        <w:t>(</w:t>
+      </w:r>
+      <w:proofErr w:type="gramEnd"/>
+      <w:r>
+        <w:t xml:space="preserve">), agora todos os teste passam </w:t>
+      </w:r>
+    </w:p>
+    <w:p>
+      <w:pPr>
+        <w:tabs>
+          <w:tab w:val="left" w:pos="1140"/>
+        </w:tabs>
+      </w:pPr>
+      <w:r>
+        <w:rPr>
+          <w:noProof/>
+          <w:lang w:eastAsia="pt-BR"/>
+        </w:rPr>
+        <w:drawing>
+          <wp:inline distT="0" distB="0" distL="0" distR="0" wp14:anchorId="059E97F5" wp14:editId="78CFAE0F">
+            <wp:extent cx="5400040" cy="3260090"/>
+            <wp:effectExtent l="0" t="0" r="0" b="0"/>
+            <wp:docPr id="7" name="Imagem 7"/>
+            <wp:cNvGraphicFramePr>
+              <a:graphicFrameLocks xmlns:a="http://schemas.openxmlformats.org/drawingml/2006/main" noChangeAspect="1"/>
+            </wp:cNvGraphicFramePr>
+            <a:graphic xmlns:a="http://schemas.openxmlformats.org/drawingml/2006/main">
+              <a:graphicData uri="http://schemas.openxmlformats.org/drawingml/2006/picture">
+                <pic:pic xmlns:pic="http://schemas.openxmlformats.org/drawingml/2006/picture">
+                  <pic:nvPicPr>
+                    <pic:cNvPr id="1" name=""/>
+                    <pic:cNvPicPr/>
+                  </pic:nvPicPr>
+                  <pic:blipFill>
+                    <a:blip r:embed="rId13"/>
+                    <a:stretch>
+                      <a:fillRect/>
+                    </a:stretch>
+                  </pic:blipFill>
+                  <pic:spPr>
+                    <a:xfrm>
+                      <a:off x="0" y="0"/>
+                      <a:ext cx="5400040" cy="3260090"/>
+                    </a:xfrm>
+                    <a:prstGeom prst="rect">
+                      <a:avLst/>
+                    </a:prstGeom>
+                  </pic:spPr>
+                </pic:pic>
+              </a:graphicData>
+            </a:graphic>
+          </wp:inline>
+        </w:drawing>
+      </w:r>
+      <w:bookmarkStart w:id="0" w:name="_GoBack"/>
+      <w:bookmarkEnd w:id="0"/>
     </w:p>
     <w:sectPr>
       <w:pgSz w:w="11906" w:h="16838"/>

</xml_diff>

<commit_message>
Criação Caso de Teste testeCumpomMod11
Criado um caso de teste para verificar se o cupom tem digito verificador
mod11 válido. Teste não passa
</commit_message>
<xml_diff>
--- a/TP TDD/DOCUMENTOS/ORIENTAÇÕES PARA DESENVOLVIMENTO.docx
+++ b/TP TDD/DOCUMENTOS/ORIENTAÇÕES PARA DESENVOLVIMENTO.docx
@@ -622,8 +622,74 @@
           </wp:inline>
         </w:drawing>
       </w:r>
+    </w:p>
+    <w:p>
+      <w:pPr>
+        <w:tabs>
+          <w:tab w:val="left" w:pos="1140"/>
+        </w:tabs>
+      </w:pPr>
+    </w:p>
+    <w:p>
+      <w:pPr>
+        <w:tabs>
+          <w:tab w:val="left" w:pos="1140"/>
+        </w:tabs>
+      </w:pPr>
+      <w:r>
+        <w:t>Criado um caso de teste para verificar se o cupom tem digito verificador mod11 válido. Teste não passa</w:t>
+      </w:r>
       <w:bookmarkStart w:id="0" w:name="_GoBack"/>
       <w:bookmarkEnd w:id="0"/>
+    </w:p>
+    <w:p>
+      <w:pPr>
+        <w:tabs>
+          <w:tab w:val="left" w:pos="1140"/>
+        </w:tabs>
+      </w:pPr>
+      <w:r>
+        <w:rPr>
+          <w:noProof/>
+          <w:lang w:eastAsia="pt-BR"/>
+        </w:rPr>
+        <w:lastRenderedPageBreak/>
+        <w:drawing>
+          <wp:inline distT="0" distB="0" distL="0" distR="0" wp14:anchorId="7CF0E5A6" wp14:editId="24FC1AF4">
+            <wp:extent cx="5400040" cy="3221990"/>
+            <wp:effectExtent l="0" t="0" r="0" b="0"/>
+            <wp:docPr id="8" name="Imagem 8"/>
+            <wp:cNvGraphicFramePr>
+              <a:graphicFrameLocks xmlns:a="http://schemas.openxmlformats.org/drawingml/2006/main" noChangeAspect="1"/>
+            </wp:cNvGraphicFramePr>
+            <a:graphic xmlns:a="http://schemas.openxmlformats.org/drawingml/2006/main">
+              <a:graphicData uri="http://schemas.openxmlformats.org/drawingml/2006/picture">
+                <pic:pic xmlns:pic="http://schemas.openxmlformats.org/drawingml/2006/picture">
+                  <pic:nvPicPr>
+                    <pic:cNvPr id="1" name=""/>
+                    <pic:cNvPicPr/>
+                  </pic:nvPicPr>
+                  <pic:blipFill>
+                    <a:blip r:embed="rId14"/>
+                    <a:stretch>
+                      <a:fillRect/>
+                    </a:stretch>
+                  </pic:blipFill>
+                  <pic:spPr>
+                    <a:xfrm>
+                      <a:off x="0" y="0"/>
+                      <a:ext cx="5400040" cy="3221990"/>
+                    </a:xfrm>
+                    <a:prstGeom prst="rect">
+                      <a:avLst/>
+                    </a:prstGeom>
+                  </pic:spPr>
+                </pic:pic>
+              </a:graphicData>
+            </a:graphic>
+          </wp:inline>
+        </w:drawing>
+      </w:r>
     </w:p>
     <w:sectPr>
       <w:pgSz w:w="11906" w:h="16838"/>

</xml_diff>

<commit_message>
Novo Caso de Teste. Classe Utilitaria Para Validar Mod11
Criado um caso de teste para uma função utilitária que irá verificar o
dígito verificador.
Caso de teste não compila pois a classe ainda não foi implementada.
</commit_message>
<xml_diff>
--- a/TP TDD/DOCUMENTOS/ORIENTAÇÕES PARA DESENVOLVIMENTO.docx
+++ b/TP TDD/DOCUMENTOS/ORIENTAÇÕES PARA DESENVOLVIMENTO.docx
@@ -639,8 +639,6 @@
       <w:r>
         <w:t>Criado um caso de teste para verificar se o cupom tem digito verificador mod11 válido. Teste não passa</w:t>
       </w:r>
-      <w:bookmarkStart w:id="0" w:name="_GoBack"/>
-      <w:bookmarkEnd w:id="0"/>
     </w:p>
     <w:p>
       <w:pPr>
@@ -690,6 +688,83 @@
           </wp:inline>
         </w:drawing>
       </w:r>
+    </w:p>
+    <w:p>
+      <w:pPr>
+        <w:tabs>
+          <w:tab w:val="left" w:pos="1140"/>
+        </w:tabs>
+      </w:pPr>
+    </w:p>
+    <w:p>
+      <w:pPr>
+        <w:tabs>
+          <w:tab w:val="left" w:pos="1140"/>
+        </w:tabs>
+      </w:pPr>
+      <w:r>
+        <w:t xml:space="preserve">Criado um caso de teste para uma função utilitária que irá verificar o dígito verificador. </w:t>
+      </w:r>
+    </w:p>
+    <w:p>
+      <w:pPr>
+        <w:tabs>
+          <w:tab w:val="left" w:pos="1140"/>
+        </w:tabs>
+      </w:pPr>
+      <w:r>
+        <w:t>Caso de teste não compila pois a classe ainda não foi implementada.</w:t>
+      </w:r>
+    </w:p>
+    <w:p>
+      <w:pPr>
+        <w:tabs>
+          <w:tab w:val="left" w:pos="1140"/>
+        </w:tabs>
+      </w:pPr>
+      <w:r>
+        <w:rPr>
+          <w:noProof/>
+          <w:lang w:eastAsia="pt-BR"/>
+        </w:rPr>
+        <w:drawing>
+          <wp:inline distT="0" distB="0" distL="0" distR="0" wp14:anchorId="09A79B83" wp14:editId="5D839A37">
+            <wp:extent cx="5400040" cy="3921125"/>
+            <wp:effectExtent l="0" t="0" r="0" b="3175"/>
+            <wp:docPr id="9" name="Imagem 9"/>
+            <wp:cNvGraphicFramePr>
+              <a:graphicFrameLocks xmlns:a="http://schemas.openxmlformats.org/drawingml/2006/main" noChangeAspect="1"/>
+            </wp:cNvGraphicFramePr>
+            <a:graphic xmlns:a="http://schemas.openxmlformats.org/drawingml/2006/main">
+              <a:graphicData uri="http://schemas.openxmlformats.org/drawingml/2006/picture">
+                <pic:pic xmlns:pic="http://schemas.openxmlformats.org/drawingml/2006/picture">
+                  <pic:nvPicPr>
+                    <pic:cNvPr id="1" name=""/>
+                    <pic:cNvPicPr/>
+                  </pic:nvPicPr>
+                  <pic:blipFill>
+                    <a:blip r:embed="rId15"/>
+                    <a:stretch>
+                      <a:fillRect/>
+                    </a:stretch>
+                  </pic:blipFill>
+                  <pic:spPr>
+                    <a:xfrm>
+                      <a:off x="0" y="0"/>
+                      <a:ext cx="5400040" cy="3921125"/>
+                    </a:xfrm>
+                    <a:prstGeom prst="rect">
+                      <a:avLst/>
+                    </a:prstGeom>
+                  </pic:spPr>
+                </pic:pic>
+              </a:graphicData>
+            </a:graphic>
+          </wp:inline>
+        </w:drawing>
+      </w:r>
+      <w:bookmarkStart w:id="0" w:name="_GoBack"/>
+      <w:bookmarkEnd w:id="0"/>
     </w:p>
     <w:sectPr>
       <w:pgSz w:w="11906" w:h="16838"/>

</xml_diff>

<commit_message>
Cooreção Caso de Teste Mod11
Verificação de que o potz do enunciado não tem o digito verificador
válido
Correção dos Casos de teste.
</commit_message>
<xml_diff>
--- a/TP TDD/DOCUMENTOS/ORIENTAÇÕES PARA DESENVOLVIMENTO.docx
+++ b/TP TDD/DOCUMENTOS/ORIENTAÇÕES PARA DESENVOLVIMENTO.docx
@@ -784,8 +784,6 @@
           <w:tab w:val="left" w:pos="1140"/>
         </w:tabs>
       </w:pPr>
-      <w:bookmarkStart w:id="0" w:name="_GoBack"/>
-      <w:bookmarkEnd w:id="0"/>
       <w:r>
         <w:lastRenderedPageBreak/>
         <w:t>Criada a Classe Mod11CK. Caso de teste agora compila mas não passa</w:t>
@@ -838,6 +836,1250 @@
           </wp:inline>
         </w:drawing>
       </w:r>
+    </w:p>
+    <w:p>
+      <w:r>
+        <w:t>Verificado que o digito verificador do enunciado não é valido</w:t>
+      </w:r>
+    </w:p>
+    <w:p>
+      <w:r>
+        <w:t>500123456-0</w:t>
+      </w:r>
+    </w:p>
+    <w:tbl>
+      <w:tblPr>
+        <w:tblW w:w="9600" w:type="dxa"/>
+        <w:tblCellMar>
+          <w:left w:w="70" w:type="dxa"/>
+          <w:right w:w="70" w:type="dxa"/>
+        </w:tblCellMar>
+        <w:tblLook w:val="04A0" w:firstRow="1" w:lastRow="0" w:firstColumn="1" w:lastColumn="0" w:noHBand="0" w:noVBand="1"/>
+      </w:tblPr>
+      <w:tblGrid>
+        <w:gridCol w:w="960"/>
+        <w:gridCol w:w="960"/>
+        <w:gridCol w:w="960"/>
+        <w:gridCol w:w="960"/>
+        <w:gridCol w:w="960"/>
+        <w:gridCol w:w="960"/>
+        <w:gridCol w:w="960"/>
+        <w:gridCol w:w="960"/>
+        <w:gridCol w:w="960"/>
+        <w:gridCol w:w="960"/>
+      </w:tblGrid>
+      <w:tr>
+        <w:trPr>
+          <w:trHeight w:val="300"/>
+        </w:trPr>
+        <w:tc>
+          <w:tcPr>
+            <w:tcW w:w="960" w:type="dxa"/>
+            <w:tcBorders>
+              <w:top w:val="single" w:sz="4" w:space="0" w:color="auto"/>
+              <w:left w:val="single" w:sz="4" w:space="0" w:color="auto"/>
+              <w:bottom w:val="single" w:sz="4" w:space="0" w:color="auto"/>
+              <w:right w:val="single" w:sz="4" w:space="0" w:color="auto"/>
+            </w:tcBorders>
+            <w:shd w:val="clear" w:color="auto" w:fill="auto"/>
+            <w:noWrap/>
+            <w:vAlign w:val="bottom"/>
+            <w:hideMark/>
+          </w:tcPr>
+          <w:p>
+            <w:pPr>
+              <w:spacing w:after="0" w:line="240" w:lineRule="auto"/>
+              <w:jc w:val="right"/>
+              <w:rPr>
+                <w:rFonts w:ascii="Calibri" w:eastAsia="Times New Roman" w:hAnsi="Calibri" w:cs="Times New Roman"/>
+                <w:color w:val="000000"/>
+                <w:lang w:eastAsia="pt-BR"/>
+              </w:rPr>
+            </w:pPr>
+            <w:r>
+              <w:rPr>
+                <w:rFonts w:ascii="Calibri" w:eastAsia="Times New Roman" w:hAnsi="Calibri" w:cs="Times New Roman"/>
+                <w:color w:val="000000"/>
+                <w:lang w:eastAsia="pt-BR"/>
+              </w:rPr>
+              <w:t>5</w:t>
+            </w:r>
+          </w:p>
+        </w:tc>
+        <w:tc>
+          <w:tcPr>
+            <w:tcW w:w="960" w:type="dxa"/>
+            <w:tcBorders>
+              <w:top w:val="single" w:sz="4" w:space="0" w:color="auto"/>
+              <w:left w:val="nil"/>
+              <w:bottom w:val="single" w:sz="4" w:space="0" w:color="auto"/>
+              <w:right w:val="single" w:sz="4" w:space="0" w:color="auto"/>
+            </w:tcBorders>
+            <w:shd w:val="clear" w:color="auto" w:fill="auto"/>
+            <w:noWrap/>
+            <w:vAlign w:val="bottom"/>
+            <w:hideMark/>
+          </w:tcPr>
+          <w:p>
+            <w:pPr>
+              <w:spacing w:after="0" w:line="240" w:lineRule="auto"/>
+              <w:jc w:val="right"/>
+              <w:rPr>
+                <w:rFonts w:ascii="Calibri" w:eastAsia="Times New Roman" w:hAnsi="Calibri" w:cs="Times New Roman"/>
+                <w:color w:val="000000"/>
+                <w:lang w:eastAsia="pt-BR"/>
+              </w:rPr>
+            </w:pPr>
+            <w:r>
+              <w:rPr>
+                <w:rFonts w:ascii="Calibri" w:eastAsia="Times New Roman" w:hAnsi="Calibri" w:cs="Times New Roman"/>
+                <w:color w:val="000000"/>
+                <w:lang w:eastAsia="pt-BR"/>
+              </w:rPr>
+              <w:t>0</w:t>
+            </w:r>
+          </w:p>
+        </w:tc>
+        <w:tc>
+          <w:tcPr>
+            <w:tcW w:w="960" w:type="dxa"/>
+            <w:tcBorders>
+              <w:top w:val="single" w:sz="4" w:space="0" w:color="auto"/>
+              <w:left w:val="nil"/>
+              <w:bottom w:val="single" w:sz="4" w:space="0" w:color="auto"/>
+              <w:right w:val="single" w:sz="4" w:space="0" w:color="auto"/>
+            </w:tcBorders>
+            <w:shd w:val="clear" w:color="auto" w:fill="auto"/>
+            <w:noWrap/>
+            <w:vAlign w:val="bottom"/>
+            <w:hideMark/>
+          </w:tcPr>
+          <w:p>
+            <w:pPr>
+              <w:spacing w:after="0" w:line="240" w:lineRule="auto"/>
+              <w:jc w:val="right"/>
+              <w:rPr>
+                <w:rFonts w:ascii="Calibri" w:eastAsia="Times New Roman" w:hAnsi="Calibri" w:cs="Times New Roman"/>
+                <w:color w:val="000000"/>
+                <w:lang w:eastAsia="pt-BR"/>
+              </w:rPr>
+            </w:pPr>
+            <w:r>
+              <w:rPr>
+                <w:rFonts w:ascii="Calibri" w:eastAsia="Times New Roman" w:hAnsi="Calibri" w:cs="Times New Roman"/>
+                <w:color w:val="000000"/>
+                <w:lang w:eastAsia="pt-BR"/>
+              </w:rPr>
+              <w:t>0</w:t>
+            </w:r>
+          </w:p>
+        </w:tc>
+        <w:tc>
+          <w:tcPr>
+            <w:tcW w:w="960" w:type="dxa"/>
+            <w:tcBorders>
+              <w:top w:val="single" w:sz="4" w:space="0" w:color="auto"/>
+              <w:left w:val="nil"/>
+              <w:bottom w:val="single" w:sz="4" w:space="0" w:color="auto"/>
+              <w:right w:val="single" w:sz="4" w:space="0" w:color="auto"/>
+            </w:tcBorders>
+            <w:shd w:val="clear" w:color="auto" w:fill="auto"/>
+            <w:noWrap/>
+            <w:vAlign w:val="bottom"/>
+            <w:hideMark/>
+          </w:tcPr>
+          <w:p>
+            <w:pPr>
+              <w:spacing w:after="0" w:line="240" w:lineRule="auto"/>
+              <w:jc w:val="right"/>
+              <w:rPr>
+                <w:rFonts w:ascii="Calibri" w:eastAsia="Times New Roman" w:hAnsi="Calibri" w:cs="Times New Roman"/>
+                <w:color w:val="000000"/>
+                <w:lang w:eastAsia="pt-BR"/>
+              </w:rPr>
+            </w:pPr>
+            <w:r>
+              <w:rPr>
+                <w:rFonts w:ascii="Calibri" w:eastAsia="Times New Roman" w:hAnsi="Calibri" w:cs="Times New Roman"/>
+                <w:color w:val="000000"/>
+                <w:lang w:eastAsia="pt-BR"/>
+              </w:rPr>
+              <w:t>1</w:t>
+            </w:r>
+          </w:p>
+        </w:tc>
+        <w:tc>
+          <w:tcPr>
+            <w:tcW w:w="960" w:type="dxa"/>
+            <w:tcBorders>
+              <w:top w:val="single" w:sz="4" w:space="0" w:color="auto"/>
+              <w:left w:val="nil"/>
+              <w:bottom w:val="single" w:sz="4" w:space="0" w:color="auto"/>
+              <w:right w:val="single" w:sz="4" w:space="0" w:color="auto"/>
+            </w:tcBorders>
+            <w:shd w:val="clear" w:color="auto" w:fill="auto"/>
+            <w:noWrap/>
+            <w:vAlign w:val="bottom"/>
+            <w:hideMark/>
+          </w:tcPr>
+          <w:p>
+            <w:pPr>
+              <w:spacing w:after="0" w:line="240" w:lineRule="auto"/>
+              <w:jc w:val="right"/>
+              <w:rPr>
+                <w:rFonts w:ascii="Calibri" w:eastAsia="Times New Roman" w:hAnsi="Calibri" w:cs="Times New Roman"/>
+                <w:color w:val="000000"/>
+                <w:lang w:eastAsia="pt-BR"/>
+              </w:rPr>
+            </w:pPr>
+            <w:r>
+              <w:rPr>
+                <w:rFonts w:ascii="Calibri" w:eastAsia="Times New Roman" w:hAnsi="Calibri" w:cs="Times New Roman"/>
+                <w:color w:val="000000"/>
+                <w:lang w:eastAsia="pt-BR"/>
+              </w:rPr>
+              <w:t>2</w:t>
+            </w:r>
+          </w:p>
+        </w:tc>
+        <w:tc>
+          <w:tcPr>
+            <w:tcW w:w="960" w:type="dxa"/>
+            <w:tcBorders>
+              <w:top w:val="single" w:sz="4" w:space="0" w:color="auto"/>
+              <w:left w:val="nil"/>
+              <w:bottom w:val="single" w:sz="4" w:space="0" w:color="auto"/>
+              <w:right w:val="single" w:sz="4" w:space="0" w:color="auto"/>
+            </w:tcBorders>
+            <w:shd w:val="clear" w:color="auto" w:fill="auto"/>
+            <w:noWrap/>
+            <w:vAlign w:val="bottom"/>
+            <w:hideMark/>
+          </w:tcPr>
+          <w:p>
+            <w:pPr>
+              <w:spacing w:after="0" w:line="240" w:lineRule="auto"/>
+              <w:jc w:val="right"/>
+              <w:rPr>
+                <w:rFonts w:ascii="Calibri" w:eastAsia="Times New Roman" w:hAnsi="Calibri" w:cs="Times New Roman"/>
+                <w:color w:val="000000"/>
+                <w:lang w:eastAsia="pt-BR"/>
+              </w:rPr>
+            </w:pPr>
+            <w:r>
+              <w:rPr>
+                <w:rFonts w:ascii="Calibri" w:eastAsia="Times New Roman" w:hAnsi="Calibri" w:cs="Times New Roman"/>
+                <w:color w:val="000000"/>
+                <w:lang w:eastAsia="pt-BR"/>
+              </w:rPr>
+              <w:t>3</w:t>
+            </w:r>
+          </w:p>
+        </w:tc>
+        <w:tc>
+          <w:tcPr>
+            <w:tcW w:w="960" w:type="dxa"/>
+            <w:tcBorders>
+              <w:top w:val="single" w:sz="4" w:space="0" w:color="auto"/>
+              <w:left w:val="nil"/>
+              <w:bottom w:val="single" w:sz="4" w:space="0" w:color="auto"/>
+              <w:right w:val="single" w:sz="4" w:space="0" w:color="auto"/>
+            </w:tcBorders>
+            <w:shd w:val="clear" w:color="auto" w:fill="auto"/>
+            <w:noWrap/>
+            <w:vAlign w:val="bottom"/>
+            <w:hideMark/>
+          </w:tcPr>
+          <w:p>
+            <w:pPr>
+              <w:spacing w:after="0" w:line="240" w:lineRule="auto"/>
+              <w:jc w:val="right"/>
+              <w:rPr>
+                <w:rFonts w:ascii="Calibri" w:eastAsia="Times New Roman" w:hAnsi="Calibri" w:cs="Times New Roman"/>
+                <w:color w:val="000000"/>
+                <w:lang w:eastAsia="pt-BR"/>
+              </w:rPr>
+            </w:pPr>
+            <w:r>
+              <w:rPr>
+                <w:rFonts w:ascii="Calibri" w:eastAsia="Times New Roman" w:hAnsi="Calibri" w:cs="Times New Roman"/>
+                <w:color w:val="000000"/>
+                <w:lang w:eastAsia="pt-BR"/>
+              </w:rPr>
+              <w:t>4</w:t>
+            </w:r>
+          </w:p>
+        </w:tc>
+        <w:tc>
+          <w:tcPr>
+            <w:tcW w:w="960" w:type="dxa"/>
+            <w:tcBorders>
+              <w:top w:val="single" w:sz="4" w:space="0" w:color="auto"/>
+              <w:left w:val="nil"/>
+              <w:bottom w:val="single" w:sz="4" w:space="0" w:color="auto"/>
+              <w:right w:val="single" w:sz="4" w:space="0" w:color="auto"/>
+            </w:tcBorders>
+            <w:shd w:val="clear" w:color="auto" w:fill="auto"/>
+            <w:noWrap/>
+            <w:vAlign w:val="bottom"/>
+            <w:hideMark/>
+          </w:tcPr>
+          <w:p>
+            <w:pPr>
+              <w:spacing w:after="0" w:line="240" w:lineRule="auto"/>
+              <w:jc w:val="right"/>
+              <w:rPr>
+                <w:rFonts w:ascii="Calibri" w:eastAsia="Times New Roman" w:hAnsi="Calibri" w:cs="Times New Roman"/>
+                <w:color w:val="000000"/>
+                <w:lang w:eastAsia="pt-BR"/>
+              </w:rPr>
+            </w:pPr>
+            <w:r>
+              <w:rPr>
+                <w:rFonts w:ascii="Calibri" w:eastAsia="Times New Roman" w:hAnsi="Calibri" w:cs="Times New Roman"/>
+                <w:color w:val="000000"/>
+                <w:lang w:eastAsia="pt-BR"/>
+              </w:rPr>
+              <w:t>5</w:t>
+            </w:r>
+          </w:p>
+        </w:tc>
+        <w:tc>
+          <w:tcPr>
+            <w:tcW w:w="960" w:type="dxa"/>
+            <w:tcBorders>
+              <w:top w:val="single" w:sz="4" w:space="0" w:color="auto"/>
+              <w:left w:val="nil"/>
+              <w:bottom w:val="single" w:sz="4" w:space="0" w:color="auto"/>
+              <w:right w:val="single" w:sz="4" w:space="0" w:color="auto"/>
+            </w:tcBorders>
+            <w:shd w:val="clear" w:color="auto" w:fill="auto"/>
+            <w:noWrap/>
+            <w:vAlign w:val="bottom"/>
+            <w:hideMark/>
+          </w:tcPr>
+          <w:p>
+            <w:pPr>
+              <w:spacing w:after="0" w:line="240" w:lineRule="auto"/>
+              <w:jc w:val="right"/>
+              <w:rPr>
+                <w:rFonts w:ascii="Calibri" w:eastAsia="Times New Roman" w:hAnsi="Calibri" w:cs="Times New Roman"/>
+                <w:color w:val="000000"/>
+                <w:lang w:eastAsia="pt-BR"/>
+              </w:rPr>
+            </w:pPr>
+            <w:r>
+              <w:rPr>
+                <w:rFonts w:ascii="Calibri" w:eastAsia="Times New Roman" w:hAnsi="Calibri" w:cs="Times New Roman"/>
+                <w:color w:val="000000"/>
+                <w:lang w:eastAsia="pt-BR"/>
+              </w:rPr>
+              <w:t>6</w:t>
+            </w:r>
+          </w:p>
+        </w:tc>
+        <w:tc>
+          <w:tcPr>
+            <w:tcW w:w="960" w:type="dxa"/>
+            <w:tcBorders>
+              <w:top w:val="single" w:sz="4" w:space="0" w:color="auto"/>
+              <w:left w:val="nil"/>
+              <w:bottom w:val="single" w:sz="4" w:space="0" w:color="auto"/>
+              <w:right w:val="single" w:sz="4" w:space="0" w:color="auto"/>
+            </w:tcBorders>
+            <w:shd w:val="clear" w:color="auto" w:fill="auto"/>
+            <w:noWrap/>
+            <w:vAlign w:val="bottom"/>
+            <w:hideMark/>
+          </w:tcPr>
+          <w:p>
+            <w:pPr>
+              <w:spacing w:after="0" w:line="240" w:lineRule="auto"/>
+              <w:jc w:val="right"/>
+              <w:rPr>
+                <w:rFonts w:ascii="Calibri" w:eastAsia="Times New Roman" w:hAnsi="Calibri" w:cs="Times New Roman"/>
+                <w:color w:val="000000"/>
+                <w:lang w:eastAsia="pt-BR"/>
+              </w:rPr>
+            </w:pPr>
+            <w:r>
+              <w:rPr>
+                <w:rFonts w:ascii="Calibri" w:eastAsia="Times New Roman" w:hAnsi="Calibri" w:cs="Times New Roman"/>
+                <w:color w:val="000000"/>
+                <w:lang w:eastAsia="pt-BR"/>
+              </w:rPr>
+              <w:t>0</w:t>
+            </w:r>
+          </w:p>
+        </w:tc>
+      </w:tr>
+      <w:tr>
+        <w:trPr>
+          <w:trHeight w:val="300"/>
+        </w:trPr>
+        <w:tc>
+          <w:tcPr>
+            <w:tcW w:w="960" w:type="dxa"/>
+            <w:tcBorders>
+              <w:top w:val="nil"/>
+              <w:left w:val="single" w:sz="4" w:space="0" w:color="auto"/>
+              <w:bottom w:val="single" w:sz="4" w:space="0" w:color="auto"/>
+              <w:right w:val="single" w:sz="4" w:space="0" w:color="auto"/>
+            </w:tcBorders>
+            <w:shd w:val="clear" w:color="auto" w:fill="auto"/>
+            <w:noWrap/>
+            <w:vAlign w:val="bottom"/>
+            <w:hideMark/>
+          </w:tcPr>
+          <w:p>
+            <w:pPr>
+              <w:spacing w:after="0" w:line="240" w:lineRule="auto"/>
+              <w:jc w:val="right"/>
+              <w:rPr>
+                <w:rFonts w:ascii="Calibri" w:eastAsia="Times New Roman" w:hAnsi="Calibri" w:cs="Times New Roman"/>
+                <w:color w:val="000000"/>
+                <w:lang w:eastAsia="pt-BR"/>
+              </w:rPr>
+            </w:pPr>
+            <w:r>
+              <w:rPr>
+                <w:rFonts w:ascii="Calibri" w:eastAsia="Times New Roman" w:hAnsi="Calibri" w:cs="Times New Roman"/>
+                <w:color w:val="000000"/>
+                <w:lang w:eastAsia="pt-BR"/>
+              </w:rPr>
+              <w:t>10</w:t>
+            </w:r>
+          </w:p>
+        </w:tc>
+        <w:tc>
+          <w:tcPr>
+            <w:tcW w:w="960" w:type="dxa"/>
+            <w:tcBorders>
+              <w:top w:val="nil"/>
+              <w:left w:val="nil"/>
+              <w:bottom w:val="single" w:sz="4" w:space="0" w:color="auto"/>
+              <w:right w:val="single" w:sz="4" w:space="0" w:color="auto"/>
+            </w:tcBorders>
+            <w:shd w:val="clear" w:color="auto" w:fill="auto"/>
+            <w:noWrap/>
+            <w:vAlign w:val="bottom"/>
+            <w:hideMark/>
+          </w:tcPr>
+          <w:p>
+            <w:pPr>
+              <w:spacing w:after="0" w:line="240" w:lineRule="auto"/>
+              <w:jc w:val="right"/>
+              <w:rPr>
+                <w:rFonts w:ascii="Calibri" w:eastAsia="Times New Roman" w:hAnsi="Calibri" w:cs="Times New Roman"/>
+                <w:color w:val="000000"/>
+                <w:lang w:eastAsia="pt-BR"/>
+              </w:rPr>
+            </w:pPr>
+            <w:r>
+              <w:rPr>
+                <w:rFonts w:ascii="Calibri" w:eastAsia="Times New Roman" w:hAnsi="Calibri" w:cs="Times New Roman"/>
+                <w:color w:val="000000"/>
+                <w:lang w:eastAsia="pt-BR"/>
+              </w:rPr>
+              <w:t>9</w:t>
+            </w:r>
+          </w:p>
+        </w:tc>
+        <w:tc>
+          <w:tcPr>
+            <w:tcW w:w="960" w:type="dxa"/>
+            <w:tcBorders>
+              <w:top w:val="nil"/>
+              <w:left w:val="nil"/>
+              <w:bottom w:val="single" w:sz="4" w:space="0" w:color="auto"/>
+              <w:right w:val="single" w:sz="4" w:space="0" w:color="auto"/>
+            </w:tcBorders>
+            <w:shd w:val="clear" w:color="auto" w:fill="auto"/>
+            <w:noWrap/>
+            <w:vAlign w:val="bottom"/>
+            <w:hideMark/>
+          </w:tcPr>
+          <w:p>
+            <w:pPr>
+              <w:spacing w:after="0" w:line="240" w:lineRule="auto"/>
+              <w:jc w:val="right"/>
+              <w:rPr>
+                <w:rFonts w:ascii="Calibri" w:eastAsia="Times New Roman" w:hAnsi="Calibri" w:cs="Times New Roman"/>
+                <w:color w:val="000000"/>
+                <w:lang w:eastAsia="pt-BR"/>
+              </w:rPr>
+            </w:pPr>
+            <w:r>
+              <w:rPr>
+                <w:rFonts w:ascii="Calibri" w:eastAsia="Times New Roman" w:hAnsi="Calibri" w:cs="Times New Roman"/>
+                <w:color w:val="000000"/>
+                <w:lang w:eastAsia="pt-BR"/>
+              </w:rPr>
+              <w:t>8</w:t>
+            </w:r>
+          </w:p>
+        </w:tc>
+        <w:tc>
+          <w:tcPr>
+            <w:tcW w:w="960" w:type="dxa"/>
+            <w:tcBorders>
+              <w:top w:val="nil"/>
+              <w:left w:val="nil"/>
+              <w:bottom w:val="single" w:sz="4" w:space="0" w:color="auto"/>
+              <w:right w:val="single" w:sz="4" w:space="0" w:color="auto"/>
+            </w:tcBorders>
+            <w:shd w:val="clear" w:color="auto" w:fill="auto"/>
+            <w:noWrap/>
+            <w:vAlign w:val="bottom"/>
+            <w:hideMark/>
+          </w:tcPr>
+          <w:p>
+            <w:pPr>
+              <w:spacing w:after="0" w:line="240" w:lineRule="auto"/>
+              <w:jc w:val="right"/>
+              <w:rPr>
+                <w:rFonts w:ascii="Calibri" w:eastAsia="Times New Roman" w:hAnsi="Calibri" w:cs="Times New Roman"/>
+                <w:color w:val="000000"/>
+                <w:lang w:eastAsia="pt-BR"/>
+              </w:rPr>
+            </w:pPr>
+            <w:r>
+              <w:rPr>
+                <w:rFonts w:ascii="Calibri" w:eastAsia="Times New Roman" w:hAnsi="Calibri" w:cs="Times New Roman"/>
+                <w:color w:val="000000"/>
+                <w:lang w:eastAsia="pt-BR"/>
+              </w:rPr>
+              <w:t>7</w:t>
+            </w:r>
+          </w:p>
+        </w:tc>
+        <w:tc>
+          <w:tcPr>
+            <w:tcW w:w="960" w:type="dxa"/>
+            <w:tcBorders>
+              <w:top w:val="nil"/>
+              <w:left w:val="nil"/>
+              <w:bottom w:val="single" w:sz="4" w:space="0" w:color="auto"/>
+              <w:right w:val="single" w:sz="4" w:space="0" w:color="auto"/>
+            </w:tcBorders>
+            <w:shd w:val="clear" w:color="auto" w:fill="auto"/>
+            <w:noWrap/>
+            <w:vAlign w:val="bottom"/>
+            <w:hideMark/>
+          </w:tcPr>
+          <w:p>
+            <w:pPr>
+              <w:spacing w:after="0" w:line="240" w:lineRule="auto"/>
+              <w:jc w:val="right"/>
+              <w:rPr>
+                <w:rFonts w:ascii="Calibri" w:eastAsia="Times New Roman" w:hAnsi="Calibri" w:cs="Times New Roman"/>
+                <w:color w:val="000000"/>
+                <w:lang w:eastAsia="pt-BR"/>
+              </w:rPr>
+            </w:pPr>
+            <w:r>
+              <w:rPr>
+                <w:rFonts w:ascii="Calibri" w:eastAsia="Times New Roman" w:hAnsi="Calibri" w:cs="Times New Roman"/>
+                <w:color w:val="000000"/>
+                <w:lang w:eastAsia="pt-BR"/>
+              </w:rPr>
+              <w:t>6</w:t>
+            </w:r>
+          </w:p>
+        </w:tc>
+        <w:tc>
+          <w:tcPr>
+            <w:tcW w:w="960" w:type="dxa"/>
+            <w:tcBorders>
+              <w:top w:val="nil"/>
+              <w:left w:val="nil"/>
+              <w:bottom w:val="single" w:sz="4" w:space="0" w:color="auto"/>
+              <w:right w:val="single" w:sz="4" w:space="0" w:color="auto"/>
+            </w:tcBorders>
+            <w:shd w:val="clear" w:color="auto" w:fill="auto"/>
+            <w:noWrap/>
+            <w:vAlign w:val="bottom"/>
+            <w:hideMark/>
+          </w:tcPr>
+          <w:p>
+            <w:pPr>
+              <w:spacing w:after="0" w:line="240" w:lineRule="auto"/>
+              <w:jc w:val="right"/>
+              <w:rPr>
+                <w:rFonts w:ascii="Calibri" w:eastAsia="Times New Roman" w:hAnsi="Calibri" w:cs="Times New Roman"/>
+                <w:color w:val="000000"/>
+                <w:lang w:eastAsia="pt-BR"/>
+              </w:rPr>
+            </w:pPr>
+            <w:r>
+              <w:rPr>
+                <w:rFonts w:ascii="Calibri" w:eastAsia="Times New Roman" w:hAnsi="Calibri" w:cs="Times New Roman"/>
+                <w:color w:val="000000"/>
+                <w:lang w:eastAsia="pt-BR"/>
+              </w:rPr>
+              <w:t>5</w:t>
+            </w:r>
+          </w:p>
+        </w:tc>
+        <w:tc>
+          <w:tcPr>
+            <w:tcW w:w="960" w:type="dxa"/>
+            <w:tcBorders>
+              <w:top w:val="nil"/>
+              <w:left w:val="nil"/>
+              <w:bottom w:val="single" w:sz="4" w:space="0" w:color="auto"/>
+              <w:right w:val="single" w:sz="4" w:space="0" w:color="auto"/>
+            </w:tcBorders>
+            <w:shd w:val="clear" w:color="auto" w:fill="auto"/>
+            <w:noWrap/>
+            <w:vAlign w:val="bottom"/>
+            <w:hideMark/>
+          </w:tcPr>
+          <w:p>
+            <w:pPr>
+              <w:spacing w:after="0" w:line="240" w:lineRule="auto"/>
+              <w:jc w:val="right"/>
+              <w:rPr>
+                <w:rFonts w:ascii="Calibri" w:eastAsia="Times New Roman" w:hAnsi="Calibri" w:cs="Times New Roman"/>
+                <w:color w:val="000000"/>
+                <w:lang w:eastAsia="pt-BR"/>
+              </w:rPr>
+            </w:pPr>
+            <w:r>
+              <w:rPr>
+                <w:rFonts w:ascii="Calibri" w:eastAsia="Times New Roman" w:hAnsi="Calibri" w:cs="Times New Roman"/>
+                <w:color w:val="000000"/>
+                <w:lang w:eastAsia="pt-BR"/>
+              </w:rPr>
+              <w:t>4</w:t>
+            </w:r>
+          </w:p>
+        </w:tc>
+        <w:tc>
+          <w:tcPr>
+            <w:tcW w:w="960" w:type="dxa"/>
+            <w:tcBorders>
+              <w:top w:val="nil"/>
+              <w:left w:val="nil"/>
+              <w:bottom w:val="single" w:sz="4" w:space="0" w:color="auto"/>
+              <w:right w:val="single" w:sz="4" w:space="0" w:color="auto"/>
+            </w:tcBorders>
+            <w:shd w:val="clear" w:color="auto" w:fill="auto"/>
+            <w:noWrap/>
+            <w:vAlign w:val="bottom"/>
+            <w:hideMark/>
+          </w:tcPr>
+          <w:p>
+            <w:pPr>
+              <w:spacing w:after="0" w:line="240" w:lineRule="auto"/>
+              <w:jc w:val="right"/>
+              <w:rPr>
+                <w:rFonts w:ascii="Calibri" w:eastAsia="Times New Roman" w:hAnsi="Calibri" w:cs="Times New Roman"/>
+                <w:color w:val="000000"/>
+                <w:lang w:eastAsia="pt-BR"/>
+              </w:rPr>
+            </w:pPr>
+            <w:r>
+              <w:rPr>
+                <w:rFonts w:ascii="Calibri" w:eastAsia="Times New Roman" w:hAnsi="Calibri" w:cs="Times New Roman"/>
+                <w:color w:val="000000"/>
+                <w:lang w:eastAsia="pt-BR"/>
+              </w:rPr>
+              <w:t>3</w:t>
+            </w:r>
+          </w:p>
+        </w:tc>
+        <w:tc>
+          <w:tcPr>
+            <w:tcW w:w="960" w:type="dxa"/>
+            <w:tcBorders>
+              <w:top w:val="nil"/>
+              <w:left w:val="nil"/>
+              <w:bottom w:val="single" w:sz="4" w:space="0" w:color="auto"/>
+              <w:right w:val="single" w:sz="4" w:space="0" w:color="auto"/>
+            </w:tcBorders>
+            <w:shd w:val="clear" w:color="auto" w:fill="auto"/>
+            <w:noWrap/>
+            <w:vAlign w:val="bottom"/>
+            <w:hideMark/>
+          </w:tcPr>
+          <w:p>
+            <w:pPr>
+              <w:spacing w:after="0" w:line="240" w:lineRule="auto"/>
+              <w:jc w:val="right"/>
+              <w:rPr>
+                <w:rFonts w:ascii="Calibri" w:eastAsia="Times New Roman" w:hAnsi="Calibri" w:cs="Times New Roman"/>
+                <w:color w:val="000000"/>
+                <w:lang w:eastAsia="pt-BR"/>
+              </w:rPr>
+            </w:pPr>
+            <w:r>
+              <w:rPr>
+                <w:rFonts w:ascii="Calibri" w:eastAsia="Times New Roman" w:hAnsi="Calibri" w:cs="Times New Roman"/>
+                <w:color w:val="000000"/>
+                <w:lang w:eastAsia="pt-BR"/>
+              </w:rPr>
+              <w:t>2</w:t>
+            </w:r>
+          </w:p>
+        </w:tc>
+        <w:tc>
+          <w:tcPr>
+            <w:tcW w:w="960" w:type="dxa"/>
+            <w:tcBorders>
+              <w:top w:val="nil"/>
+              <w:left w:val="nil"/>
+              <w:bottom w:val="single" w:sz="4" w:space="0" w:color="auto"/>
+              <w:right w:val="single" w:sz="4" w:space="0" w:color="auto"/>
+            </w:tcBorders>
+            <w:shd w:val="clear" w:color="auto" w:fill="auto"/>
+            <w:noWrap/>
+            <w:vAlign w:val="bottom"/>
+            <w:hideMark/>
+          </w:tcPr>
+          <w:p>
+            <w:pPr>
+              <w:spacing w:after="0" w:line="240" w:lineRule="auto"/>
+              <w:rPr>
+                <w:rFonts w:ascii="Calibri" w:eastAsia="Times New Roman" w:hAnsi="Calibri" w:cs="Times New Roman"/>
+                <w:color w:val="000000"/>
+                <w:lang w:eastAsia="pt-BR"/>
+              </w:rPr>
+            </w:pPr>
+            <w:r>
+              <w:rPr>
+                <w:rFonts w:ascii="Calibri" w:eastAsia="Times New Roman" w:hAnsi="Calibri" w:cs="Times New Roman"/>
+                <w:color w:val="000000"/>
+                <w:lang w:eastAsia="pt-BR"/>
+              </w:rPr>
+              <w:t> </w:t>
+            </w:r>
+          </w:p>
+        </w:tc>
+      </w:tr>
+      <w:tr>
+        <w:trPr>
+          <w:trHeight w:val="300"/>
+        </w:trPr>
+        <w:tc>
+          <w:tcPr>
+            <w:tcW w:w="960" w:type="dxa"/>
+            <w:tcBorders>
+              <w:top w:val="nil"/>
+              <w:left w:val="single" w:sz="4" w:space="0" w:color="auto"/>
+              <w:bottom w:val="single" w:sz="4" w:space="0" w:color="auto"/>
+              <w:right w:val="single" w:sz="4" w:space="0" w:color="auto"/>
+            </w:tcBorders>
+            <w:shd w:val="clear" w:color="auto" w:fill="auto"/>
+            <w:noWrap/>
+            <w:vAlign w:val="bottom"/>
+            <w:hideMark/>
+          </w:tcPr>
+          <w:p>
+            <w:pPr>
+              <w:spacing w:after="0" w:line="240" w:lineRule="auto"/>
+              <w:jc w:val="right"/>
+              <w:rPr>
+                <w:rFonts w:ascii="Calibri" w:eastAsia="Times New Roman" w:hAnsi="Calibri" w:cs="Times New Roman"/>
+                <w:color w:val="000000"/>
+                <w:lang w:eastAsia="pt-BR"/>
+              </w:rPr>
+            </w:pPr>
+            <w:r>
+              <w:rPr>
+                <w:rFonts w:ascii="Calibri" w:eastAsia="Times New Roman" w:hAnsi="Calibri" w:cs="Times New Roman"/>
+                <w:color w:val="000000"/>
+                <w:lang w:eastAsia="pt-BR"/>
+              </w:rPr>
+              <w:t>50</w:t>
+            </w:r>
+          </w:p>
+        </w:tc>
+        <w:tc>
+          <w:tcPr>
+            <w:tcW w:w="960" w:type="dxa"/>
+            <w:tcBorders>
+              <w:top w:val="nil"/>
+              <w:left w:val="nil"/>
+              <w:bottom w:val="single" w:sz="4" w:space="0" w:color="auto"/>
+              <w:right w:val="single" w:sz="4" w:space="0" w:color="auto"/>
+            </w:tcBorders>
+            <w:shd w:val="clear" w:color="auto" w:fill="auto"/>
+            <w:noWrap/>
+            <w:vAlign w:val="bottom"/>
+            <w:hideMark/>
+          </w:tcPr>
+          <w:p>
+            <w:pPr>
+              <w:spacing w:after="0" w:line="240" w:lineRule="auto"/>
+              <w:jc w:val="right"/>
+              <w:rPr>
+                <w:rFonts w:ascii="Calibri" w:eastAsia="Times New Roman" w:hAnsi="Calibri" w:cs="Times New Roman"/>
+                <w:color w:val="000000"/>
+                <w:lang w:eastAsia="pt-BR"/>
+              </w:rPr>
+            </w:pPr>
+            <w:r>
+              <w:rPr>
+                <w:rFonts w:ascii="Calibri" w:eastAsia="Times New Roman" w:hAnsi="Calibri" w:cs="Times New Roman"/>
+                <w:color w:val="000000"/>
+                <w:lang w:eastAsia="pt-BR"/>
+              </w:rPr>
+              <w:t>0</w:t>
+            </w:r>
+          </w:p>
+        </w:tc>
+        <w:tc>
+          <w:tcPr>
+            <w:tcW w:w="960" w:type="dxa"/>
+            <w:tcBorders>
+              <w:top w:val="nil"/>
+              <w:left w:val="nil"/>
+              <w:bottom w:val="single" w:sz="4" w:space="0" w:color="auto"/>
+              <w:right w:val="single" w:sz="4" w:space="0" w:color="auto"/>
+            </w:tcBorders>
+            <w:shd w:val="clear" w:color="auto" w:fill="auto"/>
+            <w:noWrap/>
+            <w:vAlign w:val="bottom"/>
+            <w:hideMark/>
+          </w:tcPr>
+          <w:p>
+            <w:pPr>
+              <w:spacing w:after="0" w:line="240" w:lineRule="auto"/>
+              <w:jc w:val="right"/>
+              <w:rPr>
+                <w:rFonts w:ascii="Calibri" w:eastAsia="Times New Roman" w:hAnsi="Calibri" w:cs="Times New Roman"/>
+                <w:color w:val="000000"/>
+                <w:lang w:eastAsia="pt-BR"/>
+              </w:rPr>
+            </w:pPr>
+            <w:r>
+              <w:rPr>
+                <w:rFonts w:ascii="Calibri" w:eastAsia="Times New Roman" w:hAnsi="Calibri" w:cs="Times New Roman"/>
+                <w:color w:val="000000"/>
+                <w:lang w:eastAsia="pt-BR"/>
+              </w:rPr>
+              <w:t>0</w:t>
+            </w:r>
+          </w:p>
+        </w:tc>
+        <w:tc>
+          <w:tcPr>
+            <w:tcW w:w="960" w:type="dxa"/>
+            <w:tcBorders>
+              <w:top w:val="nil"/>
+              <w:left w:val="nil"/>
+              <w:bottom w:val="single" w:sz="4" w:space="0" w:color="auto"/>
+              <w:right w:val="single" w:sz="4" w:space="0" w:color="auto"/>
+            </w:tcBorders>
+            <w:shd w:val="clear" w:color="auto" w:fill="auto"/>
+            <w:noWrap/>
+            <w:vAlign w:val="bottom"/>
+            <w:hideMark/>
+          </w:tcPr>
+          <w:p>
+            <w:pPr>
+              <w:spacing w:after="0" w:line="240" w:lineRule="auto"/>
+              <w:jc w:val="right"/>
+              <w:rPr>
+                <w:rFonts w:ascii="Calibri" w:eastAsia="Times New Roman" w:hAnsi="Calibri" w:cs="Times New Roman"/>
+                <w:color w:val="000000"/>
+                <w:lang w:eastAsia="pt-BR"/>
+              </w:rPr>
+            </w:pPr>
+            <w:r>
+              <w:rPr>
+                <w:rFonts w:ascii="Calibri" w:eastAsia="Times New Roman" w:hAnsi="Calibri" w:cs="Times New Roman"/>
+                <w:color w:val="000000"/>
+                <w:lang w:eastAsia="pt-BR"/>
+              </w:rPr>
+              <w:t>7</w:t>
+            </w:r>
+          </w:p>
+        </w:tc>
+        <w:tc>
+          <w:tcPr>
+            <w:tcW w:w="960" w:type="dxa"/>
+            <w:tcBorders>
+              <w:top w:val="nil"/>
+              <w:left w:val="nil"/>
+              <w:bottom w:val="single" w:sz="4" w:space="0" w:color="auto"/>
+              <w:right w:val="single" w:sz="4" w:space="0" w:color="auto"/>
+            </w:tcBorders>
+            <w:shd w:val="clear" w:color="auto" w:fill="auto"/>
+            <w:noWrap/>
+            <w:vAlign w:val="bottom"/>
+            <w:hideMark/>
+          </w:tcPr>
+          <w:p>
+            <w:pPr>
+              <w:spacing w:after="0" w:line="240" w:lineRule="auto"/>
+              <w:jc w:val="right"/>
+              <w:rPr>
+                <w:rFonts w:ascii="Calibri" w:eastAsia="Times New Roman" w:hAnsi="Calibri" w:cs="Times New Roman"/>
+                <w:color w:val="000000"/>
+                <w:lang w:eastAsia="pt-BR"/>
+              </w:rPr>
+            </w:pPr>
+            <w:r>
+              <w:rPr>
+                <w:rFonts w:ascii="Calibri" w:eastAsia="Times New Roman" w:hAnsi="Calibri" w:cs="Times New Roman"/>
+                <w:color w:val="000000"/>
+                <w:lang w:eastAsia="pt-BR"/>
+              </w:rPr>
+              <w:t>12</w:t>
+            </w:r>
+          </w:p>
+        </w:tc>
+        <w:tc>
+          <w:tcPr>
+            <w:tcW w:w="960" w:type="dxa"/>
+            <w:tcBorders>
+              <w:top w:val="nil"/>
+              <w:left w:val="nil"/>
+              <w:bottom w:val="single" w:sz="4" w:space="0" w:color="auto"/>
+              <w:right w:val="single" w:sz="4" w:space="0" w:color="auto"/>
+            </w:tcBorders>
+            <w:shd w:val="clear" w:color="auto" w:fill="auto"/>
+            <w:noWrap/>
+            <w:vAlign w:val="bottom"/>
+            <w:hideMark/>
+          </w:tcPr>
+          <w:p>
+            <w:pPr>
+              <w:spacing w:after="0" w:line="240" w:lineRule="auto"/>
+              <w:jc w:val="right"/>
+              <w:rPr>
+                <w:rFonts w:ascii="Calibri" w:eastAsia="Times New Roman" w:hAnsi="Calibri" w:cs="Times New Roman"/>
+                <w:color w:val="000000"/>
+                <w:lang w:eastAsia="pt-BR"/>
+              </w:rPr>
+            </w:pPr>
+            <w:r>
+              <w:rPr>
+                <w:rFonts w:ascii="Calibri" w:eastAsia="Times New Roman" w:hAnsi="Calibri" w:cs="Times New Roman"/>
+                <w:color w:val="000000"/>
+                <w:lang w:eastAsia="pt-BR"/>
+              </w:rPr>
+              <w:t>15</w:t>
+            </w:r>
+          </w:p>
+        </w:tc>
+        <w:tc>
+          <w:tcPr>
+            <w:tcW w:w="960" w:type="dxa"/>
+            <w:tcBorders>
+              <w:top w:val="nil"/>
+              <w:left w:val="nil"/>
+              <w:bottom w:val="single" w:sz="4" w:space="0" w:color="auto"/>
+              <w:right w:val="single" w:sz="4" w:space="0" w:color="auto"/>
+            </w:tcBorders>
+            <w:shd w:val="clear" w:color="auto" w:fill="auto"/>
+            <w:noWrap/>
+            <w:vAlign w:val="bottom"/>
+            <w:hideMark/>
+          </w:tcPr>
+          <w:p>
+            <w:pPr>
+              <w:spacing w:after="0" w:line="240" w:lineRule="auto"/>
+              <w:jc w:val="right"/>
+              <w:rPr>
+                <w:rFonts w:ascii="Calibri" w:eastAsia="Times New Roman" w:hAnsi="Calibri" w:cs="Times New Roman"/>
+                <w:color w:val="000000"/>
+                <w:lang w:eastAsia="pt-BR"/>
+              </w:rPr>
+            </w:pPr>
+            <w:r>
+              <w:rPr>
+                <w:rFonts w:ascii="Calibri" w:eastAsia="Times New Roman" w:hAnsi="Calibri" w:cs="Times New Roman"/>
+                <w:color w:val="000000"/>
+                <w:lang w:eastAsia="pt-BR"/>
+              </w:rPr>
+              <w:t>16</w:t>
+            </w:r>
+          </w:p>
+        </w:tc>
+        <w:tc>
+          <w:tcPr>
+            <w:tcW w:w="960" w:type="dxa"/>
+            <w:tcBorders>
+              <w:top w:val="nil"/>
+              <w:left w:val="nil"/>
+              <w:bottom w:val="single" w:sz="4" w:space="0" w:color="auto"/>
+              <w:right w:val="single" w:sz="4" w:space="0" w:color="auto"/>
+            </w:tcBorders>
+            <w:shd w:val="clear" w:color="auto" w:fill="auto"/>
+            <w:noWrap/>
+            <w:vAlign w:val="bottom"/>
+            <w:hideMark/>
+          </w:tcPr>
+          <w:p>
+            <w:pPr>
+              <w:spacing w:after="0" w:line="240" w:lineRule="auto"/>
+              <w:jc w:val="right"/>
+              <w:rPr>
+                <w:rFonts w:ascii="Calibri" w:eastAsia="Times New Roman" w:hAnsi="Calibri" w:cs="Times New Roman"/>
+                <w:color w:val="000000"/>
+                <w:lang w:eastAsia="pt-BR"/>
+              </w:rPr>
+            </w:pPr>
+            <w:r>
+              <w:rPr>
+                <w:rFonts w:ascii="Calibri" w:eastAsia="Times New Roman" w:hAnsi="Calibri" w:cs="Times New Roman"/>
+                <w:color w:val="000000"/>
+                <w:lang w:eastAsia="pt-BR"/>
+              </w:rPr>
+              <w:t>15</w:t>
+            </w:r>
+          </w:p>
+        </w:tc>
+        <w:tc>
+          <w:tcPr>
+            <w:tcW w:w="960" w:type="dxa"/>
+            <w:tcBorders>
+              <w:top w:val="nil"/>
+              <w:left w:val="nil"/>
+              <w:bottom w:val="single" w:sz="4" w:space="0" w:color="auto"/>
+              <w:right w:val="single" w:sz="4" w:space="0" w:color="auto"/>
+            </w:tcBorders>
+            <w:shd w:val="clear" w:color="auto" w:fill="auto"/>
+            <w:noWrap/>
+            <w:vAlign w:val="bottom"/>
+            <w:hideMark/>
+          </w:tcPr>
+          <w:p>
+            <w:pPr>
+              <w:spacing w:after="0" w:line="240" w:lineRule="auto"/>
+              <w:jc w:val="right"/>
+              <w:rPr>
+                <w:rFonts w:ascii="Calibri" w:eastAsia="Times New Roman" w:hAnsi="Calibri" w:cs="Times New Roman"/>
+                <w:color w:val="000000"/>
+                <w:lang w:eastAsia="pt-BR"/>
+              </w:rPr>
+            </w:pPr>
+            <w:r>
+              <w:rPr>
+                <w:rFonts w:ascii="Calibri" w:eastAsia="Times New Roman" w:hAnsi="Calibri" w:cs="Times New Roman"/>
+                <w:color w:val="000000"/>
+                <w:lang w:eastAsia="pt-BR"/>
+              </w:rPr>
+              <w:t>12</w:t>
+            </w:r>
+          </w:p>
+        </w:tc>
+        <w:tc>
+          <w:tcPr>
+            <w:tcW w:w="960" w:type="dxa"/>
+            <w:tcBorders>
+              <w:top w:val="nil"/>
+              <w:left w:val="nil"/>
+              <w:bottom w:val="single" w:sz="4" w:space="0" w:color="auto"/>
+              <w:right w:val="single" w:sz="4" w:space="0" w:color="auto"/>
+            </w:tcBorders>
+            <w:shd w:val="clear" w:color="auto" w:fill="auto"/>
+            <w:noWrap/>
+            <w:vAlign w:val="bottom"/>
+            <w:hideMark/>
+          </w:tcPr>
+          <w:p>
+            <w:pPr>
+              <w:spacing w:after="0" w:line="240" w:lineRule="auto"/>
+              <w:jc w:val="right"/>
+              <w:rPr>
+                <w:rFonts w:ascii="Calibri" w:eastAsia="Times New Roman" w:hAnsi="Calibri" w:cs="Times New Roman"/>
+                <w:color w:val="000000"/>
+                <w:lang w:eastAsia="pt-BR"/>
+              </w:rPr>
+            </w:pPr>
+            <w:r>
+              <w:rPr>
+                <w:rFonts w:ascii="Calibri" w:eastAsia="Times New Roman" w:hAnsi="Calibri" w:cs="Times New Roman"/>
+                <w:color w:val="000000"/>
+                <w:lang w:eastAsia="pt-BR"/>
+              </w:rPr>
+              <w:t>127</w:t>
+            </w:r>
+          </w:p>
+        </w:tc>
+      </w:tr>
+      <w:tr>
+        <w:trPr>
+          <w:trHeight w:val="300"/>
+        </w:trPr>
+        <w:tc>
+          <w:tcPr>
+            <w:tcW w:w="9600" w:type="dxa"/>
+            <w:gridSpan w:val="10"/>
+            <w:tcBorders>
+              <w:top w:val="single" w:sz="4" w:space="0" w:color="auto"/>
+              <w:left w:val="single" w:sz="4" w:space="0" w:color="auto"/>
+              <w:bottom w:val="single" w:sz="4" w:space="0" w:color="auto"/>
+              <w:right w:val="single" w:sz="4" w:space="0" w:color="auto"/>
+            </w:tcBorders>
+            <w:shd w:val="clear" w:color="auto" w:fill="auto"/>
+            <w:noWrap/>
+            <w:vAlign w:val="bottom"/>
+            <w:hideMark/>
+          </w:tcPr>
+          <w:p>
+            <w:pPr>
+              <w:spacing w:after="0" w:line="240" w:lineRule="auto"/>
+              <w:rPr>
+                <w:rFonts w:ascii="Calibri" w:eastAsia="Times New Roman" w:hAnsi="Calibri" w:cs="Times New Roman"/>
+                <w:color w:val="000000"/>
+                <w:lang w:eastAsia="pt-BR"/>
+              </w:rPr>
+            </w:pPr>
+            <w:r>
+              <w:rPr>
+                <w:rFonts w:ascii="Calibri" w:eastAsia="Times New Roman" w:hAnsi="Calibri" w:cs="Times New Roman"/>
+                <w:color w:val="000000"/>
+                <w:lang w:eastAsia="pt-BR"/>
+              </w:rPr>
+              <w:t>127/11 = 11 sobra 6</w:t>
+            </w:r>
+          </w:p>
+        </w:tc>
+      </w:tr>
+      <w:tr>
+        <w:trPr>
+          <w:trHeight w:val="300"/>
+        </w:trPr>
+        <w:tc>
+          <w:tcPr>
+            <w:tcW w:w="9600" w:type="dxa"/>
+            <w:gridSpan w:val="10"/>
+            <w:tcBorders>
+              <w:top w:val="single" w:sz="4" w:space="0" w:color="auto"/>
+              <w:left w:val="single" w:sz="4" w:space="0" w:color="auto"/>
+              <w:bottom w:val="single" w:sz="4" w:space="0" w:color="auto"/>
+              <w:right w:val="single" w:sz="4" w:space="0" w:color="auto"/>
+            </w:tcBorders>
+            <w:shd w:val="clear" w:color="auto" w:fill="auto"/>
+            <w:noWrap/>
+            <w:vAlign w:val="bottom"/>
+            <w:hideMark/>
+          </w:tcPr>
+          <w:p>
+            <w:pPr>
+              <w:spacing w:after="0" w:line="240" w:lineRule="auto"/>
+              <w:rPr>
+                <w:rFonts w:ascii="Calibri" w:eastAsia="Times New Roman" w:hAnsi="Calibri" w:cs="Times New Roman"/>
+                <w:color w:val="000000"/>
+                <w:lang w:eastAsia="pt-BR"/>
+              </w:rPr>
+            </w:pPr>
+            <w:r>
+              <w:rPr>
+                <w:rFonts w:ascii="Calibri" w:eastAsia="Times New Roman" w:hAnsi="Calibri" w:cs="Times New Roman"/>
+                <w:color w:val="000000"/>
+                <w:lang w:eastAsia="pt-BR"/>
+              </w:rPr>
+              <w:t>11 - 6 = 5</w:t>
+            </w:r>
+          </w:p>
+        </w:tc>
+      </w:tr>
+    </w:tbl>
+    <w:p>
+      <w:r>
+        <w:t>Na verdade deveria ser 5</w:t>
+      </w:r>
+    </w:p>
+    <w:p>
+      <w:r>
+        <w:t>Alterado os casos de teste com esta nova informação.</w:t>
+      </w:r>
+    </w:p>
+    <w:p/>
+    <w:p>
+      <w:r>
+        <w:rPr>
+          <w:noProof/>
+          <w:lang w:eastAsia="pt-BR"/>
+        </w:rPr>
+        <w:drawing>
+          <wp:inline distT="0" distB="0" distL="0" distR="0" wp14:anchorId="6F951F7F" wp14:editId="53B96A48">
+            <wp:extent cx="5400040" cy="2497455"/>
+            <wp:effectExtent l="0" t="0" r="0" b="0"/>
+            <wp:docPr id="12" name="Imagem 12"/>
+            <wp:cNvGraphicFramePr>
+              <a:graphicFrameLocks xmlns:a="http://schemas.openxmlformats.org/drawingml/2006/main" noChangeAspect="1"/>
+            </wp:cNvGraphicFramePr>
+            <a:graphic xmlns:a="http://schemas.openxmlformats.org/drawingml/2006/main">
+              <a:graphicData uri="http://schemas.openxmlformats.org/drawingml/2006/picture">
+                <pic:pic xmlns:pic="http://schemas.openxmlformats.org/drawingml/2006/picture">
+                  <pic:nvPicPr>
+                    <pic:cNvPr id="1" name=""/>
+                    <pic:cNvPicPr/>
+                  </pic:nvPicPr>
+                  <pic:blipFill>
+                    <a:blip r:embed="rId17"/>
+                    <a:stretch>
+                      <a:fillRect/>
+                    </a:stretch>
+                  </pic:blipFill>
+                  <pic:spPr>
+                    <a:xfrm>
+                      <a:off x="0" y="0"/>
+                      <a:ext cx="5400040" cy="2497455"/>
+                    </a:xfrm>
+                    <a:prstGeom prst="rect">
+                      <a:avLst/>
+                    </a:prstGeom>
+                  </pic:spPr>
+                </pic:pic>
+              </a:graphicData>
+            </a:graphic>
+          </wp:inline>
+        </w:drawing>
+      </w:r>
+    </w:p>
+    <w:p>
+      <w:r>
+        <w:rPr>
+          <w:noProof/>
+          <w:lang w:eastAsia="pt-BR"/>
+        </w:rPr>
+        <w:lastRenderedPageBreak/>
+        <w:drawing>
+          <wp:inline distT="0" distB="0" distL="0" distR="0" wp14:anchorId="3E27563F" wp14:editId="4C6C5988">
+            <wp:extent cx="5400040" cy="4637405"/>
+            <wp:effectExtent l="0" t="0" r="0" b="0"/>
+            <wp:docPr id="13" name="Imagem 13"/>
+            <wp:cNvGraphicFramePr>
+              <a:graphicFrameLocks xmlns:a="http://schemas.openxmlformats.org/drawingml/2006/main" noChangeAspect="1"/>
+            </wp:cNvGraphicFramePr>
+            <a:graphic xmlns:a="http://schemas.openxmlformats.org/drawingml/2006/main">
+              <a:graphicData uri="http://schemas.openxmlformats.org/drawingml/2006/picture">
+                <pic:pic xmlns:pic="http://schemas.openxmlformats.org/drawingml/2006/picture">
+                  <pic:nvPicPr>
+                    <pic:cNvPr id="1" name=""/>
+                    <pic:cNvPicPr/>
+                  </pic:nvPicPr>
+                  <pic:blipFill>
+                    <a:blip r:embed="rId18"/>
+                    <a:stretch>
+                      <a:fillRect/>
+                    </a:stretch>
+                  </pic:blipFill>
+                  <pic:spPr>
+                    <a:xfrm>
+                      <a:off x="0" y="0"/>
+                      <a:ext cx="5400040" cy="4637405"/>
+                    </a:xfrm>
+                    <a:prstGeom prst="rect">
+                      <a:avLst/>
+                    </a:prstGeom>
+                  </pic:spPr>
+                </pic:pic>
+              </a:graphicData>
+            </a:graphic>
+          </wp:inline>
+        </w:drawing>
+      </w:r>
+      <w:bookmarkStart w:id="0" w:name="_GoBack"/>
+      <w:bookmarkEnd w:id="0"/>
     </w:p>
     <w:sectPr>
       <w:pgSz w:w="11906" w:h="16838"/>

</xml_diff>

<commit_message>
Incluida validação de digito verificador
Incluída a validação de digito verificador, 2 outros testes passaram a
falhar, pois antes não consideravam digito verificador na validação.
</commit_message>
<xml_diff>
--- a/TP TDD/DOCUMENTOS/ORIENTAÇÕES PARA DESENVOLVIMENTO.docx
+++ b/TP TDD/DOCUMENTOS/ORIENTAÇÕES PARA DESENVOLVIMENTO.docx
@@ -2081,12 +2081,10 @@
     </w:p>
     <w:p/>
     <w:p>
-      <w:bookmarkStart w:id="0" w:name="_GoBack"/>
       <w:r>
         <w:t>Alterada Função Mod11ck, agora o teste passa.</w:t>
       </w:r>
     </w:p>
-    <w:bookmarkEnd w:id="0"/>
     <w:p/>
     <w:p>
       <w:r>
@@ -2131,6 +2129,115 @@
           </wp:inline>
         </w:drawing>
       </w:r>
+    </w:p>
+    <w:p/>
+    <w:p>
+      <w:r>
+        <w:t xml:space="preserve">Teste da classe </w:t>
+      </w:r>
+      <w:proofErr w:type="spellStart"/>
+      <w:r>
+        <w:t>PotzTest</w:t>
+      </w:r>
+      <w:proofErr w:type="spellEnd"/>
+      <w:r>
+        <w:t xml:space="preserve"> continua não passando pois ainda não usa a função de validar digito verificador</w:t>
+      </w:r>
+    </w:p>
+    <w:p>
+      <w:r>
+        <w:rPr>
+          <w:noProof/>
+          <w:lang w:eastAsia="pt-BR"/>
+        </w:rPr>
+        <w:drawing>
+          <wp:inline distT="0" distB="0" distL="0" distR="0" wp14:anchorId="3C5DE67A" wp14:editId="7488CA82">
+            <wp:extent cx="5400040" cy="2989580"/>
+            <wp:effectExtent l="0" t="0" r="0" b="1270"/>
+            <wp:docPr id="16" name="Imagem 16"/>
+            <wp:cNvGraphicFramePr>
+              <a:graphicFrameLocks xmlns:a="http://schemas.openxmlformats.org/drawingml/2006/main" noChangeAspect="1"/>
+            </wp:cNvGraphicFramePr>
+            <a:graphic xmlns:a="http://schemas.openxmlformats.org/drawingml/2006/main">
+              <a:graphicData uri="http://schemas.openxmlformats.org/drawingml/2006/picture">
+                <pic:pic xmlns:pic="http://schemas.openxmlformats.org/drawingml/2006/picture">
+                  <pic:nvPicPr>
+                    <pic:cNvPr id="1" name=""/>
+                    <pic:cNvPicPr/>
+                  </pic:nvPicPr>
+                  <pic:blipFill>
+                    <a:blip r:embed="rId20"/>
+                    <a:stretch>
+                      <a:fillRect/>
+                    </a:stretch>
+                  </pic:blipFill>
+                  <pic:spPr>
+                    <a:xfrm>
+                      <a:off x="0" y="0"/>
+                      <a:ext cx="5400040" cy="2989580"/>
+                    </a:xfrm>
+                    <a:prstGeom prst="rect">
+                      <a:avLst/>
+                    </a:prstGeom>
+                  </pic:spPr>
+                </pic:pic>
+              </a:graphicData>
+            </a:graphic>
+          </wp:inline>
+        </w:drawing>
+      </w:r>
+    </w:p>
+    <w:p/>
+    <w:p>
+      <w:r>
+        <w:t>Incluída a validação de digito verificador, 2 outros testes passaram a não falhar, pois antes não validavam digito verificador</w:t>
+      </w:r>
+    </w:p>
+    <w:p>
+      <w:r>
+        <w:rPr>
+          <w:noProof/>
+          <w:lang w:eastAsia="pt-BR"/>
+        </w:rPr>
+        <w:lastRenderedPageBreak/>
+        <w:drawing>
+          <wp:inline distT="0" distB="0" distL="0" distR="0" wp14:anchorId="64377E98" wp14:editId="28532064">
+            <wp:extent cx="5400040" cy="2988310"/>
+            <wp:effectExtent l="0" t="0" r="0" b="2540"/>
+            <wp:docPr id="17" name="Imagem 17"/>
+            <wp:cNvGraphicFramePr>
+              <a:graphicFrameLocks xmlns:a="http://schemas.openxmlformats.org/drawingml/2006/main" noChangeAspect="1"/>
+            </wp:cNvGraphicFramePr>
+            <a:graphic xmlns:a="http://schemas.openxmlformats.org/drawingml/2006/main">
+              <a:graphicData uri="http://schemas.openxmlformats.org/drawingml/2006/picture">
+                <pic:pic xmlns:pic="http://schemas.openxmlformats.org/drawingml/2006/picture">
+                  <pic:nvPicPr>
+                    <pic:cNvPr id="1" name=""/>
+                    <pic:cNvPicPr/>
+                  </pic:nvPicPr>
+                  <pic:blipFill>
+                    <a:blip r:embed="rId21"/>
+                    <a:stretch>
+                      <a:fillRect/>
+                    </a:stretch>
+                  </pic:blipFill>
+                  <pic:spPr>
+                    <a:xfrm>
+                      <a:off x="0" y="0"/>
+                      <a:ext cx="5400040" cy="2988310"/>
+                    </a:xfrm>
+                    <a:prstGeom prst="rect">
+                      <a:avLst/>
+                    </a:prstGeom>
+                  </pic:spPr>
+                </pic:pic>
+              </a:graphicData>
+            </a:graphic>
+          </wp:inline>
+        </w:drawing>
+      </w:r>
+      <w:bookmarkStart w:id="0" w:name="_GoBack"/>
+      <w:bookmarkEnd w:id="0"/>
     </w:p>
     <w:sectPr>
       <w:pgSz w:w="11906" w:h="16838"/>

</xml_diff>

<commit_message>
Validação de Digito Verificador Completa
Correção dos casos de teste que falharam do cupom por um cupom com
digito verificador correto. Agora todos os teste passam.
</commit_message>
<xml_diff>
--- a/TP TDD/DOCUMENTOS/ORIENTAÇÕES PARA DESENVOLVIMENTO.docx
+++ b/TP TDD/DOCUMENTOS/ORIENTAÇÕES PARA DESENVOLVIMENTO.docx
@@ -2236,8 +2236,57 @@
           </wp:inline>
         </w:drawing>
       </w:r>
+    </w:p>
+    <w:p/>
+    <w:p>
       <w:bookmarkStart w:id="0" w:name="_GoBack"/>
-      <w:bookmarkEnd w:id="0"/>
+      <w:r>
+        <w:t>Correção dos casos de teste que falharam do cupom por um cupom com digito verificador correto. Agora todos os teste passam.</w:t>
+      </w:r>
+    </w:p>
+    <w:bookmarkEnd w:id="0"/>
+    <w:p>
+      <w:r>
+        <w:rPr>
+          <w:noProof/>
+          <w:lang w:eastAsia="pt-BR"/>
+        </w:rPr>
+        <w:drawing>
+          <wp:inline distT="0" distB="0" distL="0" distR="0" wp14:anchorId="22BA9C9B" wp14:editId="572624B5">
+            <wp:extent cx="5400040" cy="2985135"/>
+            <wp:effectExtent l="0" t="0" r="0" b="5715"/>
+            <wp:docPr id="18" name="Imagem 18"/>
+            <wp:cNvGraphicFramePr>
+              <a:graphicFrameLocks xmlns:a="http://schemas.openxmlformats.org/drawingml/2006/main" noChangeAspect="1"/>
+            </wp:cNvGraphicFramePr>
+            <a:graphic xmlns:a="http://schemas.openxmlformats.org/drawingml/2006/main">
+              <a:graphicData uri="http://schemas.openxmlformats.org/drawingml/2006/picture">
+                <pic:pic xmlns:pic="http://schemas.openxmlformats.org/drawingml/2006/picture">
+                  <pic:nvPicPr>
+                    <pic:cNvPr id="1" name=""/>
+                    <pic:cNvPicPr/>
+                  </pic:nvPicPr>
+                  <pic:blipFill>
+                    <a:blip r:embed="rId22"/>
+                    <a:stretch>
+                      <a:fillRect/>
+                    </a:stretch>
+                  </pic:blipFill>
+                  <pic:spPr>
+                    <a:xfrm>
+                      <a:off x="0" y="0"/>
+                      <a:ext cx="5400040" cy="2985135"/>
+                    </a:xfrm>
+                    <a:prstGeom prst="rect">
+                      <a:avLst/>
+                    </a:prstGeom>
+                  </pic:spPr>
+                </pic:pic>
+              </a:graphicData>
+            </a:graphic>
+          </wp:inline>
+        </w:drawing>
+      </w:r>
     </w:p>
     <w:sectPr>
       <w:pgSz w:w="11906" w:h="16838"/>

</xml_diff>

<commit_message>
Implementação função que retorna pontuação obtida.
Passos do desenvolvimento em tdd registrados no arquivo orientações para
desenvolvimento.docx
</commit_message>
<xml_diff>
--- a/TP TDD/DOCUMENTOS/ORIENTAÇÕES PARA DESENVOLVIMENTO.docx
+++ b/TP TDD/DOCUMENTOS/ORIENTAÇÕES PARA DESENVOLVIMENTO.docx
@@ -2239,12 +2239,10 @@
     </w:p>
     <w:p/>
     <w:p>
-      <w:bookmarkStart w:id="0" w:name="_GoBack"/>
       <w:r>
         <w:t>Correção dos casos de teste que falharam do cupom por um cupom com digito verificador correto. Agora todos os teste passam.</w:t>
       </w:r>
     </w:p>
-    <w:bookmarkEnd w:id="0"/>
     <w:p>
       <w:r>
         <w:rPr>
@@ -2287,6 +2285,278 @@
           </wp:inline>
         </w:drawing>
       </w:r>
+    </w:p>
+    <w:p/>
+    <w:p>
+      <w:pPr>
+        <w:tabs>
+          <w:tab w:val="left" w:pos="960"/>
+        </w:tabs>
+      </w:pPr>
+      <w:r>
+        <w:t>Criação de um caso de teste para verificar pontos obtidos no cupom. Caso de teste não compila pois função que retorna pontos ainda não existe.</w:t>
+      </w:r>
+    </w:p>
+    <w:p>
+      <w:pPr>
+        <w:tabs>
+          <w:tab w:val="left" w:pos="960"/>
+        </w:tabs>
+      </w:pPr>
+      <w:r>
+        <w:rPr>
+          <w:noProof/>
+          <w:lang w:eastAsia="pt-BR"/>
+        </w:rPr>
+        <w:lastRenderedPageBreak/>
+        <w:drawing>
+          <wp:inline distT="0" distB="0" distL="0" distR="0" wp14:anchorId="6605542E" wp14:editId="19712C8C">
+            <wp:extent cx="5400040" cy="3642995"/>
+            <wp:effectExtent l="0" t="0" r="0" b="0"/>
+            <wp:docPr id="19" name="Imagem 19"/>
+            <wp:cNvGraphicFramePr>
+              <a:graphicFrameLocks xmlns:a="http://schemas.openxmlformats.org/drawingml/2006/main" noChangeAspect="1"/>
+            </wp:cNvGraphicFramePr>
+            <a:graphic xmlns:a="http://schemas.openxmlformats.org/drawingml/2006/main">
+              <a:graphicData uri="http://schemas.openxmlformats.org/drawingml/2006/picture">
+                <pic:pic xmlns:pic="http://schemas.openxmlformats.org/drawingml/2006/picture">
+                  <pic:nvPicPr>
+                    <pic:cNvPr id="1" name=""/>
+                    <pic:cNvPicPr/>
+                  </pic:nvPicPr>
+                  <pic:blipFill>
+                    <a:blip r:embed="rId23"/>
+                    <a:stretch>
+                      <a:fillRect/>
+                    </a:stretch>
+                  </pic:blipFill>
+                  <pic:spPr>
+                    <a:xfrm>
+                      <a:off x="0" y="0"/>
+                      <a:ext cx="5400040" cy="3642995"/>
+                    </a:xfrm>
+                    <a:prstGeom prst="rect">
+                      <a:avLst/>
+                    </a:prstGeom>
+                  </pic:spPr>
+                </pic:pic>
+              </a:graphicData>
+            </a:graphic>
+          </wp:inline>
+        </w:drawing>
+      </w:r>
+    </w:p>
+    <w:p>
+      <w:pPr>
+        <w:tabs>
+          <w:tab w:val="left" w:pos="960"/>
+        </w:tabs>
+      </w:pPr>
+    </w:p>
+    <w:p>
+      <w:pPr>
+        <w:tabs>
+          <w:tab w:val="left" w:pos="960"/>
+        </w:tabs>
+      </w:pPr>
+      <w:r>
+        <w:t>Criada a função. Projeto compila mas da erro.</w:t>
+      </w:r>
+    </w:p>
+    <w:p>
+      <w:pPr>
+        <w:tabs>
+          <w:tab w:val="left" w:pos="960"/>
+        </w:tabs>
+      </w:pPr>
+      <w:r>
+        <w:rPr>
+          <w:noProof/>
+          <w:lang w:eastAsia="pt-BR"/>
+        </w:rPr>
+        <w:drawing>
+          <wp:inline distT="0" distB="0" distL="0" distR="0" wp14:anchorId="64270B5D" wp14:editId="26EE32F3">
+            <wp:extent cx="5400040" cy="3008630"/>
+            <wp:effectExtent l="0" t="0" r="0" b="1270"/>
+            <wp:docPr id="20" name="Imagem 20"/>
+            <wp:cNvGraphicFramePr>
+              <a:graphicFrameLocks xmlns:a="http://schemas.openxmlformats.org/drawingml/2006/main" noChangeAspect="1"/>
+            </wp:cNvGraphicFramePr>
+            <a:graphic xmlns:a="http://schemas.openxmlformats.org/drawingml/2006/main">
+              <a:graphicData uri="http://schemas.openxmlformats.org/drawingml/2006/picture">
+                <pic:pic xmlns:pic="http://schemas.openxmlformats.org/drawingml/2006/picture">
+                  <pic:nvPicPr>
+                    <pic:cNvPr id="1" name=""/>
+                    <pic:cNvPicPr/>
+                  </pic:nvPicPr>
+                  <pic:blipFill>
+                    <a:blip r:embed="rId24"/>
+                    <a:stretch>
+                      <a:fillRect/>
+                    </a:stretch>
+                  </pic:blipFill>
+                  <pic:spPr>
+                    <a:xfrm>
+                      <a:off x="0" y="0"/>
+                      <a:ext cx="5400040" cy="3008630"/>
+                    </a:xfrm>
+                    <a:prstGeom prst="rect">
+                      <a:avLst/>
+                    </a:prstGeom>
+                  </pic:spPr>
+                </pic:pic>
+              </a:graphicData>
+            </a:graphic>
+          </wp:inline>
+        </w:drawing>
+      </w:r>
+    </w:p>
+    <w:p>
+      <w:pPr>
+        <w:tabs>
+          <w:tab w:val="left" w:pos="960"/>
+        </w:tabs>
+      </w:pPr>
+    </w:p>
+    <w:p>
+      <w:pPr>
+        <w:tabs>
+          <w:tab w:val="left" w:pos="960"/>
+        </w:tabs>
+      </w:pPr>
+      <w:r>
+        <w:t>Alterada a função para passar rapidamente</w:t>
+      </w:r>
+    </w:p>
+    <w:p>
+      <w:pPr>
+        <w:tabs>
+          <w:tab w:val="left" w:pos="960"/>
+        </w:tabs>
+      </w:pPr>
+    </w:p>
+    <w:p>
+      <w:pPr>
+        <w:tabs>
+          <w:tab w:val="left" w:pos="960"/>
+        </w:tabs>
+      </w:pPr>
+      <w:r>
+        <w:rPr>
+          <w:noProof/>
+          <w:lang w:eastAsia="pt-BR"/>
+        </w:rPr>
+        <w:lastRenderedPageBreak/>
+        <w:drawing>
+          <wp:inline distT="0" distB="0" distL="0" distR="0" wp14:anchorId="1CB0FC4C" wp14:editId="3CE0280B">
+            <wp:extent cx="5400040" cy="2988945"/>
+            <wp:effectExtent l="0" t="0" r="0" b="1905"/>
+            <wp:docPr id="21" name="Imagem 21"/>
+            <wp:cNvGraphicFramePr>
+              <a:graphicFrameLocks xmlns:a="http://schemas.openxmlformats.org/drawingml/2006/main" noChangeAspect="1"/>
+            </wp:cNvGraphicFramePr>
+            <a:graphic xmlns:a="http://schemas.openxmlformats.org/drawingml/2006/main">
+              <a:graphicData uri="http://schemas.openxmlformats.org/drawingml/2006/picture">
+                <pic:pic xmlns:pic="http://schemas.openxmlformats.org/drawingml/2006/picture">
+                  <pic:nvPicPr>
+                    <pic:cNvPr id="1" name=""/>
+                    <pic:cNvPicPr/>
+                  </pic:nvPicPr>
+                  <pic:blipFill>
+                    <a:blip r:embed="rId25"/>
+                    <a:stretch>
+                      <a:fillRect/>
+                    </a:stretch>
+                  </pic:blipFill>
+                  <pic:spPr>
+                    <a:xfrm>
+                      <a:off x="0" y="0"/>
+                      <a:ext cx="5400040" cy="2988945"/>
+                    </a:xfrm>
+                    <a:prstGeom prst="rect">
+                      <a:avLst/>
+                    </a:prstGeom>
+                  </pic:spPr>
+                </pic:pic>
+              </a:graphicData>
+            </a:graphic>
+          </wp:inline>
+        </w:drawing>
+      </w:r>
+    </w:p>
+    <w:p>
+      <w:pPr>
+        <w:tabs>
+          <w:tab w:val="left" w:pos="960"/>
+        </w:tabs>
+      </w:pPr>
+    </w:p>
+    <w:p>
+      <w:pPr>
+        <w:tabs>
+          <w:tab w:val="left" w:pos="960"/>
+        </w:tabs>
+      </w:pPr>
+      <w:r>
+        <w:t>Implementada a função para o caso geral.</w:t>
+      </w:r>
+    </w:p>
+    <w:p>
+      <w:pPr>
+        <w:tabs>
+          <w:tab w:val="left" w:pos="960"/>
+        </w:tabs>
+      </w:pPr>
+    </w:p>
+    <w:p>
+      <w:pPr>
+        <w:tabs>
+          <w:tab w:val="left" w:pos="960"/>
+        </w:tabs>
+      </w:pPr>
+      <w:r>
+        <w:rPr>
+          <w:noProof/>
+          <w:lang w:eastAsia="pt-BR"/>
+        </w:rPr>
+        <w:drawing>
+          <wp:inline distT="0" distB="0" distL="0" distR="0" wp14:anchorId="676F57F5" wp14:editId="38520DF9">
+            <wp:extent cx="5400040" cy="2981960"/>
+            <wp:effectExtent l="0" t="0" r="0" b="8890"/>
+            <wp:docPr id="22" name="Imagem 22"/>
+            <wp:cNvGraphicFramePr>
+              <a:graphicFrameLocks xmlns:a="http://schemas.openxmlformats.org/drawingml/2006/main" noChangeAspect="1"/>
+            </wp:cNvGraphicFramePr>
+            <a:graphic xmlns:a="http://schemas.openxmlformats.org/drawingml/2006/main">
+              <a:graphicData uri="http://schemas.openxmlformats.org/drawingml/2006/picture">
+                <pic:pic xmlns:pic="http://schemas.openxmlformats.org/drawingml/2006/picture">
+                  <pic:nvPicPr>
+                    <pic:cNvPr id="1" name=""/>
+                    <pic:cNvPicPr/>
+                  </pic:nvPicPr>
+                  <pic:blipFill>
+                    <a:blip r:embed="rId26"/>
+                    <a:stretch>
+                      <a:fillRect/>
+                    </a:stretch>
+                  </pic:blipFill>
+                  <pic:spPr>
+                    <a:xfrm>
+                      <a:off x="0" y="0"/>
+                      <a:ext cx="5400040" cy="2981960"/>
+                    </a:xfrm>
+                    <a:prstGeom prst="rect">
+                      <a:avLst/>
+                    </a:prstGeom>
+                  </pic:spPr>
+                </pic:pic>
+              </a:graphicData>
+            </a:graphic>
+          </wp:inline>
+        </w:drawing>
+      </w:r>
+      <w:bookmarkStart w:id="0" w:name="_GoBack"/>
+      <w:bookmarkEnd w:id="0"/>
     </w:p>
     <w:sectPr>
       <w:pgSz w:w="11906" w:h="16838"/>

</xml_diff>

<commit_message>
Criação Classe Compra para teste funcionalidade.
Fim do trabalho!
</commit_message>
<xml_diff>
--- a/TP TDD/DOCUMENTOS/ORIENTAÇÕES PARA DESENVOLVIMENTO.docx
+++ b/TP TDD/DOCUMENTOS/ORIENTAÇÕES PARA DESENVOLVIMENTO.docx
@@ -2544,6 +2544,134 @@
                     <a:xfrm>
                       <a:off x="0" y="0"/>
                       <a:ext cx="5400040" cy="2981960"/>
+                    </a:xfrm>
+                    <a:prstGeom prst="rect">
+                      <a:avLst/>
+                    </a:prstGeom>
+                  </pic:spPr>
+                </pic:pic>
+              </a:graphicData>
+            </a:graphic>
+          </wp:inline>
+        </w:drawing>
+      </w:r>
+    </w:p>
+    <w:p>
+      <w:pPr>
+        <w:tabs>
+          <w:tab w:val="left" w:pos="960"/>
+        </w:tabs>
+      </w:pPr>
+    </w:p>
+    <w:p>
+      <w:pPr>
+        <w:tabs>
+          <w:tab w:val="left" w:pos="960"/>
+        </w:tabs>
+      </w:pPr>
+      <w:r>
+        <w:t>Classe compra para teste</w:t>
+      </w:r>
+    </w:p>
+    <w:p>
+      <w:pPr>
+        <w:tabs>
+          <w:tab w:val="left" w:pos="960"/>
+        </w:tabs>
+      </w:pPr>
+    </w:p>
+    <w:p>
+      <w:pPr>
+        <w:tabs>
+          <w:tab w:val="left" w:pos="960"/>
+        </w:tabs>
+      </w:pPr>
+      <w:r>
+        <w:rPr>
+          <w:noProof/>
+          <w:lang w:eastAsia="pt-BR"/>
+        </w:rPr>
+        <w:lastRenderedPageBreak/>
+        <w:drawing>
+          <wp:inline distT="0" distB="0" distL="0" distR="0" wp14:anchorId="22A9A859" wp14:editId="3577B4E7">
+            <wp:extent cx="5400040" cy="2900680"/>
+            <wp:effectExtent l="0" t="0" r="0" b="0"/>
+            <wp:docPr id="23" name="Imagem 23"/>
+            <wp:cNvGraphicFramePr>
+              <a:graphicFrameLocks xmlns:a="http://schemas.openxmlformats.org/drawingml/2006/main" noChangeAspect="1"/>
+            </wp:cNvGraphicFramePr>
+            <a:graphic xmlns:a="http://schemas.openxmlformats.org/drawingml/2006/main">
+              <a:graphicData uri="http://schemas.openxmlformats.org/drawingml/2006/picture">
+                <pic:pic xmlns:pic="http://schemas.openxmlformats.org/drawingml/2006/picture">
+                  <pic:nvPicPr>
+                    <pic:cNvPr id="1" name=""/>
+                    <pic:cNvPicPr/>
+                  </pic:nvPicPr>
+                  <pic:blipFill>
+                    <a:blip r:embed="rId27"/>
+                    <a:stretch>
+                      <a:fillRect/>
+                    </a:stretch>
+                  </pic:blipFill>
+                  <pic:spPr>
+                    <a:xfrm>
+                      <a:off x="0" y="0"/>
+                      <a:ext cx="5400040" cy="2900680"/>
+                    </a:xfrm>
+                    <a:prstGeom prst="rect">
+                      <a:avLst/>
+                    </a:prstGeom>
+                  </pic:spPr>
+                </pic:pic>
+              </a:graphicData>
+            </a:graphic>
+          </wp:inline>
+        </w:drawing>
+      </w:r>
+    </w:p>
+    <w:p>
+      <w:pPr>
+        <w:tabs>
+          <w:tab w:val="left" w:pos="960"/>
+        </w:tabs>
+      </w:pPr>
+    </w:p>
+    <w:p>
+      <w:pPr>
+        <w:tabs>
+          <w:tab w:val="left" w:pos="960"/>
+        </w:tabs>
+      </w:pPr>
+      <w:r>
+        <w:rPr>
+          <w:noProof/>
+          <w:lang w:eastAsia="pt-BR"/>
+        </w:rPr>
+        <w:drawing>
+          <wp:inline distT="0" distB="0" distL="0" distR="0" wp14:anchorId="66A17453" wp14:editId="424D043E">
+            <wp:extent cx="5400040" cy="2897505"/>
+            <wp:effectExtent l="0" t="0" r="0" b="0"/>
+            <wp:docPr id="24" name="Imagem 24"/>
+            <wp:cNvGraphicFramePr>
+              <a:graphicFrameLocks xmlns:a="http://schemas.openxmlformats.org/drawingml/2006/main" noChangeAspect="1"/>
+            </wp:cNvGraphicFramePr>
+            <a:graphic xmlns:a="http://schemas.openxmlformats.org/drawingml/2006/main">
+              <a:graphicData uri="http://schemas.openxmlformats.org/drawingml/2006/picture">
+                <pic:pic xmlns:pic="http://schemas.openxmlformats.org/drawingml/2006/picture">
+                  <pic:nvPicPr>
+                    <pic:cNvPr id="1" name=""/>
+                    <pic:cNvPicPr/>
+                  </pic:nvPicPr>
+                  <pic:blipFill>
+                    <a:blip r:embed="rId28"/>
+                    <a:stretch>
+                      <a:fillRect/>
+                    </a:stretch>
+                  </pic:blipFill>
+                  <pic:spPr>
+                    <a:xfrm>
+                      <a:off x="0" y="0"/>
+                      <a:ext cx="5400040" cy="2897505"/>
                     </a:xfrm>
                     <a:prstGeom prst="rect">
                       <a:avLst/>

</xml_diff>